<commit_message>
last of the last version
</commit_message>
<xml_diff>
--- a/DOC/rapport.docx
+++ b/DOC/rapport.docx
@@ -392,7 +392,7 @@
             </w:rPr>
             <w:fldChar w:fldCharType="separate"/>
           </w:r>
-          <w:hyperlink w:anchor="_Toc517005332" w:history="1">
+          <w:hyperlink w:anchor="_Toc517012579" w:history="1">
             <w:r>
               <w:rPr>
                 <w:rStyle w:val="Lienhypertexte"/>
@@ -419,7 +419,7 @@
                 <w:noProof/>
                 <w:webHidden/>
               </w:rPr>
-              <w:instrText xml:space="preserve"> PAGEREF _Toc517005332 \h </w:instrText>
+              <w:instrText xml:space="preserve"> PAGEREF _Toc517012579 \h </w:instrText>
             </w:r>
             <w:r>
               <w:rPr>
@@ -462,7 +462,7 @@
               <w:lang w:eastAsia="fr-CH"/>
             </w:rPr>
           </w:pPr>
-          <w:hyperlink w:anchor="_Toc517005333" w:history="1">
+          <w:hyperlink w:anchor="_Toc517012580" w:history="1">
             <w:r>
               <w:rPr>
                 <w:rStyle w:val="Lienhypertexte"/>
@@ -489,7 +489,7 @@
                 <w:noProof/>
                 <w:webHidden/>
               </w:rPr>
-              <w:instrText xml:space="preserve"> PAGEREF _Toc517005333 \h </w:instrText>
+              <w:instrText xml:space="preserve"> PAGEREF _Toc517012580 \h </w:instrText>
             </w:r>
             <w:r>
               <w:rPr>
@@ -532,7 +532,7 @@
               <w:lang w:eastAsia="fr-CH"/>
             </w:rPr>
           </w:pPr>
-          <w:hyperlink w:anchor="_Toc517005334" w:history="1">
+          <w:hyperlink w:anchor="_Toc517012581" w:history="1">
             <w:r>
               <w:rPr>
                 <w:rStyle w:val="Lienhypertexte"/>
@@ -559,7 +559,7 @@
                 <w:noProof/>
                 <w:webHidden/>
               </w:rPr>
-              <w:instrText xml:space="preserve"> PAGEREF _Toc517005334 \h </w:instrText>
+              <w:instrText xml:space="preserve"> PAGEREF _Toc517012581 \h </w:instrText>
             </w:r>
             <w:r>
               <w:rPr>
@@ -602,7 +602,7 @@
               <w:lang w:eastAsia="fr-CH"/>
             </w:rPr>
           </w:pPr>
-          <w:hyperlink w:anchor="_Toc517005335" w:history="1">
+          <w:hyperlink w:anchor="_Toc517012582" w:history="1">
             <w:r>
               <w:rPr>
                 <w:rStyle w:val="Lienhypertexte"/>
@@ -629,7 +629,7 @@
                 <w:noProof/>
                 <w:webHidden/>
               </w:rPr>
-              <w:instrText xml:space="preserve"> PAGEREF _Toc517005335 \h </w:instrText>
+              <w:instrText xml:space="preserve"> PAGEREF _Toc517012582 \h </w:instrText>
             </w:r>
             <w:r>
               <w:rPr>
@@ -672,7 +672,7 @@
               <w:lang w:eastAsia="fr-CH"/>
             </w:rPr>
           </w:pPr>
-          <w:hyperlink w:anchor="_Toc517005336" w:history="1">
+          <w:hyperlink w:anchor="_Toc517012583" w:history="1">
             <w:r>
               <w:rPr>
                 <w:rStyle w:val="Lienhypertexte"/>
@@ -699,7 +699,7 @@
                 <w:noProof/>
                 <w:webHidden/>
               </w:rPr>
-              <w:instrText xml:space="preserve"> PAGEREF _Toc517005336 \h </w:instrText>
+              <w:instrText xml:space="preserve"> PAGEREF _Toc517012583 \h </w:instrText>
             </w:r>
             <w:r>
               <w:rPr>
@@ -742,7 +742,7 @@
               <w:lang w:eastAsia="fr-CH"/>
             </w:rPr>
           </w:pPr>
-          <w:hyperlink w:anchor="_Toc517005337" w:history="1">
+          <w:hyperlink w:anchor="_Toc517012584" w:history="1">
             <w:r>
               <w:rPr>
                 <w:rStyle w:val="Lienhypertexte"/>
@@ -769,7 +769,7 @@
                 <w:noProof/>
                 <w:webHidden/>
               </w:rPr>
-              <w:instrText xml:space="preserve"> PAGEREF _Toc517005337 \h </w:instrText>
+              <w:instrText xml:space="preserve"> PAGEREF _Toc517012584 \h </w:instrText>
             </w:r>
             <w:r>
               <w:rPr>
@@ -812,7 +812,7 @@
               <w:lang w:eastAsia="fr-CH"/>
             </w:rPr>
           </w:pPr>
-          <w:hyperlink w:anchor="_Toc517005338" w:history="1">
+          <w:hyperlink w:anchor="_Toc517012585" w:history="1">
             <w:r>
               <w:rPr>
                 <w:rStyle w:val="Lienhypertexte"/>
@@ -839,7 +839,7 @@
                 <w:noProof/>
                 <w:webHidden/>
               </w:rPr>
-              <w:instrText xml:space="preserve"> PAGEREF _Toc517005338 \h </w:instrText>
+              <w:instrText xml:space="preserve"> PAGEREF _Toc517012585 \h </w:instrText>
             </w:r>
             <w:r>
               <w:rPr>
@@ -859,7 +859,7 @@
                 <w:noProof/>
                 <w:webHidden/>
               </w:rPr>
-              <w:t>3</w:t>
+              <w:t>4</w:t>
             </w:r>
             <w:r>
               <w:rPr>
@@ -882,7 +882,7 @@
               <w:lang w:eastAsia="fr-CH"/>
             </w:rPr>
           </w:pPr>
-          <w:hyperlink w:anchor="_Toc517005339" w:history="1">
+          <w:hyperlink w:anchor="_Toc517012586" w:history="1">
             <w:r>
               <w:rPr>
                 <w:rStyle w:val="Lienhypertexte"/>
@@ -909,7 +909,7 @@
                 <w:noProof/>
                 <w:webHidden/>
               </w:rPr>
-              <w:instrText xml:space="preserve"> PAGEREF _Toc517005339 \h </w:instrText>
+              <w:instrText xml:space="preserve"> PAGEREF _Toc517012586 \h </w:instrText>
             </w:r>
             <w:r>
               <w:rPr>
@@ -952,7 +952,7 @@
               <w:lang w:eastAsia="fr-CH"/>
             </w:rPr>
           </w:pPr>
-          <w:hyperlink w:anchor="_Toc517005340" w:history="1">
+          <w:hyperlink w:anchor="_Toc517012587" w:history="1">
             <w:r>
               <w:rPr>
                 <w:rStyle w:val="Lienhypertexte"/>
@@ -979,7 +979,7 @@
                 <w:noProof/>
                 <w:webHidden/>
               </w:rPr>
-              <w:instrText xml:space="preserve"> PAGEREF _Toc517005340 \h </w:instrText>
+              <w:instrText xml:space="preserve"> PAGEREF _Toc517012587 \h </w:instrText>
             </w:r>
             <w:r>
               <w:rPr>
@@ -999,7 +999,7 @@
                 <w:noProof/>
                 <w:webHidden/>
               </w:rPr>
-              <w:t>4</w:t>
+              <w:t>5</w:t>
             </w:r>
             <w:r>
               <w:rPr>
@@ -1022,13 +1022,13 @@
               <w:lang w:eastAsia="fr-CH"/>
             </w:rPr>
           </w:pPr>
-          <w:hyperlink w:anchor="_Toc517005341" w:history="1">
+          <w:hyperlink w:anchor="_Toc517012588" w:history="1">
             <w:r>
               <w:rPr>
                 <w:rStyle w:val="Lienhypertexte"/>
                 <w:noProof/>
               </w:rPr>
-              <w:t>Calcul des sorties selon le type de portes et des entrés</w:t>
+              <w:t>Calcul des sorties selon le type de portes et l’état des entrées</w:t>
             </w:r>
             <w:r>
               <w:rPr>
@@ -1049,7 +1049,7 @@
                 <w:noProof/>
                 <w:webHidden/>
               </w:rPr>
-              <w:instrText xml:space="preserve"> PAGEREF _Toc517005341 \h </w:instrText>
+              <w:instrText xml:space="preserve"> PAGEREF _Toc517012588 \h </w:instrText>
             </w:r>
             <w:r>
               <w:rPr>
@@ -1092,7 +1092,7 @@
               <w:lang w:eastAsia="fr-CH"/>
             </w:rPr>
           </w:pPr>
-          <w:hyperlink w:anchor="_Toc517005342" w:history="1">
+          <w:hyperlink w:anchor="_Toc517012589" w:history="1">
             <w:r>
               <w:rPr>
                 <w:rStyle w:val="Lienhypertexte"/>
@@ -1119,7 +1119,7 @@
                 <w:noProof/>
                 <w:webHidden/>
               </w:rPr>
-              <w:instrText xml:space="preserve"> PAGEREF _Toc517005342 \h </w:instrText>
+              <w:instrText xml:space="preserve"> PAGEREF _Toc517012589 \h </w:instrText>
             </w:r>
             <w:r>
               <w:rPr>
@@ -1139,7 +1139,7 @@
                 <w:noProof/>
                 <w:webHidden/>
               </w:rPr>
-              <w:t>5</w:t>
+              <w:t>6</w:t>
             </w:r>
             <w:r>
               <w:rPr>
@@ -1162,7 +1162,7 @@
               <w:lang w:eastAsia="fr-CH"/>
             </w:rPr>
           </w:pPr>
-          <w:hyperlink w:anchor="_Toc517005343" w:history="1">
+          <w:hyperlink w:anchor="_Toc517012590" w:history="1">
             <w:r>
               <w:rPr>
                 <w:rStyle w:val="Lienhypertexte"/>
@@ -1189,7 +1189,7 @@
                 <w:noProof/>
                 <w:webHidden/>
               </w:rPr>
-              <w:instrText xml:space="preserve"> PAGEREF _Toc517005343 \h </w:instrText>
+              <w:instrText xml:space="preserve"> PAGEREF _Toc517012590 \h </w:instrText>
             </w:r>
             <w:r>
               <w:rPr>
@@ -1209,7 +1209,7 @@
                 <w:noProof/>
                 <w:webHidden/>
               </w:rPr>
-              <w:t>5</w:t>
+              <w:t>7</w:t>
             </w:r>
             <w:r>
               <w:rPr>
@@ -1232,7 +1232,7 @@
               <w:lang w:eastAsia="fr-CH"/>
             </w:rPr>
           </w:pPr>
-          <w:hyperlink w:anchor="_Toc517005344" w:history="1">
+          <w:hyperlink w:anchor="_Toc517012591" w:history="1">
             <w:r>
               <w:rPr>
                 <w:rStyle w:val="Lienhypertexte"/>
@@ -1259,7 +1259,7 @@
                 <w:noProof/>
                 <w:webHidden/>
               </w:rPr>
-              <w:instrText xml:space="preserve"> PAGEREF _Toc517005344 \h </w:instrText>
+              <w:instrText xml:space="preserve"> PAGEREF _Toc517012591 \h </w:instrText>
             </w:r>
             <w:r>
               <w:rPr>
@@ -1279,7 +1279,217 @@
                 <w:noProof/>
                 <w:webHidden/>
               </w:rPr>
-              <w:t>5</w:t>
+              <w:t>7</w:t>
+            </w:r>
+            <w:r>
+              <w:rPr>
+                <w:noProof/>
+                <w:webHidden/>
+              </w:rPr>
+              <w:fldChar w:fldCharType="end"/>
+            </w:r>
+          </w:hyperlink>
+        </w:p>
+        <w:p>
+          <w:pPr>
+            <w:pStyle w:val="TM2"/>
+            <w:tabs>
+              <w:tab w:val="right" w:leader="dot" w:pos="9062"/>
+            </w:tabs>
+            <w:rPr>
+              <w:rFonts w:eastAsiaTheme="minorEastAsia"/>
+              <w:noProof/>
+              <w:lang w:eastAsia="fr-CH"/>
+            </w:rPr>
+          </w:pPr>
+          <w:hyperlink w:anchor="_Toc517012592" w:history="1">
+            <w:r>
+              <w:rPr>
+                <w:rStyle w:val="Lienhypertexte"/>
+                <w:noProof/>
+              </w:rPr>
+              <w:t>Gestions des erreurs de fichiers</w:t>
+            </w:r>
+            <w:r>
+              <w:rPr>
+                <w:noProof/>
+                <w:webHidden/>
+              </w:rPr>
+              <w:tab/>
+            </w:r>
+            <w:r>
+              <w:rPr>
+                <w:noProof/>
+                <w:webHidden/>
+              </w:rPr>
+              <w:fldChar w:fldCharType="begin"/>
+            </w:r>
+            <w:r>
+              <w:rPr>
+                <w:noProof/>
+                <w:webHidden/>
+              </w:rPr>
+              <w:instrText xml:space="preserve"> PAGEREF _Toc517012592 \h </w:instrText>
+            </w:r>
+            <w:r>
+              <w:rPr>
+                <w:noProof/>
+                <w:webHidden/>
+              </w:rPr>
+            </w:r>
+            <w:r>
+              <w:rPr>
+                <w:noProof/>
+                <w:webHidden/>
+              </w:rPr>
+              <w:fldChar w:fldCharType="separate"/>
+            </w:r>
+            <w:r>
+              <w:rPr>
+                <w:noProof/>
+                <w:webHidden/>
+              </w:rPr>
+              <w:t>7</w:t>
+            </w:r>
+            <w:r>
+              <w:rPr>
+                <w:noProof/>
+                <w:webHidden/>
+              </w:rPr>
+              <w:fldChar w:fldCharType="end"/>
+            </w:r>
+          </w:hyperlink>
+        </w:p>
+        <w:p>
+          <w:pPr>
+            <w:pStyle w:val="TM2"/>
+            <w:tabs>
+              <w:tab w:val="right" w:leader="dot" w:pos="9062"/>
+            </w:tabs>
+            <w:rPr>
+              <w:rFonts w:eastAsiaTheme="minorEastAsia"/>
+              <w:noProof/>
+              <w:lang w:eastAsia="fr-CH"/>
+            </w:rPr>
+          </w:pPr>
+          <w:hyperlink w:anchor="_Toc517012593" w:history="1">
+            <w:r>
+              <w:rPr>
+                <w:rStyle w:val="Lienhypertexte"/>
+                <w:noProof/>
+              </w:rPr>
+              <w:t>Éditeur d’entrées</w:t>
+            </w:r>
+            <w:r>
+              <w:rPr>
+                <w:noProof/>
+                <w:webHidden/>
+              </w:rPr>
+              <w:tab/>
+            </w:r>
+            <w:r>
+              <w:rPr>
+                <w:noProof/>
+                <w:webHidden/>
+              </w:rPr>
+              <w:fldChar w:fldCharType="begin"/>
+            </w:r>
+            <w:r>
+              <w:rPr>
+                <w:noProof/>
+                <w:webHidden/>
+              </w:rPr>
+              <w:instrText xml:space="preserve"> PAGEREF _Toc517012593 \h </w:instrText>
+            </w:r>
+            <w:r>
+              <w:rPr>
+                <w:noProof/>
+                <w:webHidden/>
+              </w:rPr>
+            </w:r>
+            <w:r>
+              <w:rPr>
+                <w:noProof/>
+                <w:webHidden/>
+              </w:rPr>
+              <w:fldChar w:fldCharType="separate"/>
+            </w:r>
+            <w:r>
+              <w:rPr>
+                <w:noProof/>
+                <w:webHidden/>
+              </w:rPr>
+              <w:t>8</w:t>
+            </w:r>
+            <w:r>
+              <w:rPr>
+                <w:noProof/>
+                <w:webHidden/>
+              </w:rPr>
+              <w:fldChar w:fldCharType="end"/>
+            </w:r>
+          </w:hyperlink>
+        </w:p>
+        <w:p>
+          <w:pPr>
+            <w:pStyle w:val="TM2"/>
+            <w:tabs>
+              <w:tab w:val="right" w:leader="dot" w:pos="9062"/>
+            </w:tabs>
+            <w:rPr>
+              <w:rFonts w:eastAsiaTheme="minorEastAsia"/>
+              <w:noProof/>
+              <w:lang w:eastAsia="fr-CH"/>
+            </w:rPr>
+          </w:pPr>
+          <w:hyperlink w:anchor="_Toc517012594" w:history="1">
+            <w:r>
+              <w:rPr>
+                <w:rStyle w:val="Lienhypertexte"/>
+                <w:noProof/>
+              </w:rPr>
+              <w:t>Affichage graphique</w:t>
+            </w:r>
+            <w:r>
+              <w:rPr>
+                <w:noProof/>
+                <w:webHidden/>
+              </w:rPr>
+              <w:tab/>
+            </w:r>
+            <w:r>
+              <w:rPr>
+                <w:noProof/>
+                <w:webHidden/>
+              </w:rPr>
+              <w:fldChar w:fldCharType="begin"/>
+            </w:r>
+            <w:r>
+              <w:rPr>
+                <w:noProof/>
+                <w:webHidden/>
+              </w:rPr>
+              <w:instrText xml:space="preserve"> PAGEREF _Toc517012594 \h </w:instrText>
+            </w:r>
+            <w:r>
+              <w:rPr>
+                <w:noProof/>
+                <w:webHidden/>
+              </w:rPr>
+            </w:r>
+            <w:r>
+              <w:rPr>
+                <w:noProof/>
+                <w:webHidden/>
+              </w:rPr>
+              <w:fldChar w:fldCharType="separate"/>
+            </w:r>
+            <w:r>
+              <w:rPr>
+                <w:noProof/>
+                <w:webHidden/>
+              </w:rPr>
+              <w:t>8</w:t>
             </w:r>
             <w:r>
               <w:rPr>
@@ -1302,7 +1512,7 @@
               <w:lang w:eastAsia="fr-CH"/>
             </w:rPr>
           </w:pPr>
-          <w:hyperlink w:anchor="_Toc517005345" w:history="1">
+          <w:hyperlink w:anchor="_Toc517012595" w:history="1">
             <w:r>
               <w:rPr>
                 <w:rStyle w:val="Lienhypertexte"/>
@@ -1329,7 +1539,7 @@
                 <w:noProof/>
                 <w:webHidden/>
               </w:rPr>
-              <w:instrText xml:space="preserve"> PAGEREF _Toc517005345 \h </w:instrText>
+              <w:instrText xml:space="preserve"> PAGEREF _Toc517012595 \h </w:instrText>
             </w:r>
             <w:r>
               <w:rPr>
@@ -1349,7 +1559,7 @@
                 <w:noProof/>
                 <w:webHidden/>
               </w:rPr>
-              <w:t>6</w:t>
+              <w:t>8</w:t>
             </w:r>
             <w:r>
               <w:rPr>
@@ -1372,7 +1582,7 @@
               <w:lang w:eastAsia="fr-CH"/>
             </w:rPr>
           </w:pPr>
-          <w:hyperlink w:anchor="_Toc517005346" w:history="1">
+          <w:hyperlink w:anchor="_Toc517012596" w:history="1">
             <w:r>
               <w:rPr>
                 <w:rStyle w:val="Lienhypertexte"/>
@@ -1399,7 +1609,7 @@
                 <w:noProof/>
                 <w:webHidden/>
               </w:rPr>
-              <w:instrText xml:space="preserve"> PAGEREF _Toc517005346 \h </w:instrText>
+              <w:instrText xml:space="preserve"> PAGEREF _Toc517012596 \h </w:instrText>
             </w:r>
             <w:r>
               <w:rPr>
@@ -1419,7 +1629,7 @@
                 <w:noProof/>
                 <w:webHidden/>
               </w:rPr>
-              <w:t>6</w:t>
+              <w:t>8</w:t>
             </w:r>
             <w:r>
               <w:rPr>
@@ -1442,7 +1652,7 @@
               <w:lang w:eastAsia="fr-CH"/>
             </w:rPr>
           </w:pPr>
-          <w:hyperlink w:anchor="_Toc517005347" w:history="1">
+          <w:hyperlink w:anchor="_Toc517012597" w:history="1">
             <w:r>
               <w:rPr>
                 <w:rStyle w:val="Lienhypertexte"/>
@@ -1469,7 +1679,7 @@
                 <w:noProof/>
                 <w:webHidden/>
               </w:rPr>
-              <w:instrText xml:space="preserve"> PAGEREF _Toc517005347 \h </w:instrText>
+              <w:instrText xml:space="preserve"> PAGEREF _Toc517012597 \h </w:instrText>
             </w:r>
             <w:r>
               <w:rPr>
@@ -1489,7 +1699,7 @@
                 <w:noProof/>
                 <w:webHidden/>
               </w:rPr>
-              <w:t>6</w:t>
+              <w:t>8</w:t>
             </w:r>
             <w:r>
               <w:rPr>
@@ -1512,7 +1722,7 @@
               <w:lang w:eastAsia="fr-CH"/>
             </w:rPr>
           </w:pPr>
-          <w:hyperlink w:anchor="_Toc517005348" w:history="1">
+          <w:hyperlink w:anchor="_Toc517012598" w:history="1">
             <w:r>
               <w:rPr>
                 <w:rStyle w:val="Lienhypertexte"/>
@@ -1539,7 +1749,7 @@
                 <w:noProof/>
                 <w:webHidden/>
               </w:rPr>
-              <w:instrText xml:space="preserve"> PAGEREF _Toc517005348 \h </w:instrText>
+              <w:instrText xml:space="preserve"> PAGEREF _Toc517012598 \h </w:instrText>
             </w:r>
             <w:r>
               <w:rPr>
@@ -1559,7 +1769,7 @@
                 <w:noProof/>
                 <w:webHidden/>
               </w:rPr>
-              <w:t>6</w:t>
+              <w:t>8</w:t>
             </w:r>
             <w:r>
               <w:rPr>
@@ -1582,7 +1792,7 @@
               <w:lang w:eastAsia="fr-CH"/>
             </w:rPr>
           </w:pPr>
-          <w:hyperlink w:anchor="_Toc517005349" w:history="1">
+          <w:hyperlink w:anchor="_Toc517012599" w:history="1">
             <w:r>
               <w:rPr>
                 <w:rStyle w:val="Lienhypertexte"/>
@@ -1609,7 +1819,7 @@
                 <w:noProof/>
                 <w:webHidden/>
               </w:rPr>
-              <w:instrText xml:space="preserve"> PAGEREF _Toc517005349 \h </w:instrText>
+              <w:instrText xml:space="preserve"> PAGEREF _Toc517012599 \h </w:instrText>
             </w:r>
             <w:r>
               <w:rPr>
@@ -1629,7 +1839,147 @@
                 <w:noProof/>
                 <w:webHidden/>
               </w:rPr>
-              <w:t>6</w:t>
+              <w:t>8</w:t>
+            </w:r>
+            <w:r>
+              <w:rPr>
+                <w:noProof/>
+                <w:webHidden/>
+              </w:rPr>
+              <w:fldChar w:fldCharType="end"/>
+            </w:r>
+          </w:hyperlink>
+        </w:p>
+        <w:p>
+          <w:pPr>
+            <w:pStyle w:val="TM1"/>
+            <w:tabs>
+              <w:tab w:val="right" w:leader="dot" w:pos="9062"/>
+            </w:tabs>
+            <w:rPr>
+              <w:rFonts w:eastAsiaTheme="minorEastAsia"/>
+              <w:noProof/>
+              <w:lang w:eastAsia="fr-CH"/>
+            </w:rPr>
+          </w:pPr>
+          <w:hyperlink w:anchor="_Toc517012600" w:history="1">
+            <w:r>
+              <w:rPr>
+                <w:rStyle w:val="Lienhypertexte"/>
+                <w:noProof/>
+              </w:rPr>
+              <w:t>Signature</w:t>
+            </w:r>
+            <w:r>
+              <w:rPr>
+                <w:noProof/>
+                <w:webHidden/>
+              </w:rPr>
+              <w:tab/>
+            </w:r>
+            <w:r>
+              <w:rPr>
+                <w:noProof/>
+                <w:webHidden/>
+              </w:rPr>
+              <w:fldChar w:fldCharType="begin"/>
+            </w:r>
+            <w:r>
+              <w:rPr>
+                <w:noProof/>
+                <w:webHidden/>
+              </w:rPr>
+              <w:instrText xml:space="preserve"> PAGEREF _Toc517012600 \h </w:instrText>
+            </w:r>
+            <w:r>
+              <w:rPr>
+                <w:noProof/>
+                <w:webHidden/>
+              </w:rPr>
+            </w:r>
+            <w:r>
+              <w:rPr>
+                <w:noProof/>
+                <w:webHidden/>
+              </w:rPr>
+              <w:fldChar w:fldCharType="separate"/>
+            </w:r>
+            <w:r>
+              <w:rPr>
+                <w:noProof/>
+                <w:webHidden/>
+              </w:rPr>
+              <w:t>9</w:t>
+            </w:r>
+            <w:r>
+              <w:rPr>
+                <w:noProof/>
+                <w:webHidden/>
+              </w:rPr>
+              <w:fldChar w:fldCharType="end"/>
+            </w:r>
+          </w:hyperlink>
+        </w:p>
+        <w:p>
+          <w:pPr>
+            <w:pStyle w:val="TM1"/>
+            <w:tabs>
+              <w:tab w:val="right" w:leader="dot" w:pos="9062"/>
+            </w:tabs>
+            <w:rPr>
+              <w:rFonts w:eastAsiaTheme="minorEastAsia"/>
+              <w:noProof/>
+              <w:lang w:eastAsia="fr-CH"/>
+            </w:rPr>
+          </w:pPr>
+          <w:hyperlink w:anchor="_Toc517012601" w:history="1">
+            <w:r>
+              <w:rPr>
+                <w:rStyle w:val="Lienhypertexte"/>
+                <w:noProof/>
+              </w:rPr>
+              <w:t>Annexes</w:t>
+            </w:r>
+            <w:r>
+              <w:rPr>
+                <w:noProof/>
+                <w:webHidden/>
+              </w:rPr>
+              <w:tab/>
+            </w:r>
+            <w:r>
+              <w:rPr>
+                <w:noProof/>
+                <w:webHidden/>
+              </w:rPr>
+              <w:fldChar w:fldCharType="begin"/>
+            </w:r>
+            <w:r>
+              <w:rPr>
+                <w:noProof/>
+                <w:webHidden/>
+              </w:rPr>
+              <w:instrText xml:space="preserve"> PAGEREF _Toc517012601 \h </w:instrText>
+            </w:r>
+            <w:r>
+              <w:rPr>
+                <w:noProof/>
+                <w:webHidden/>
+              </w:rPr>
+            </w:r>
+            <w:r>
+              <w:rPr>
+                <w:noProof/>
+                <w:webHidden/>
+              </w:rPr>
+              <w:fldChar w:fldCharType="separate"/>
+            </w:r>
+            <w:r>
+              <w:rPr>
+                <w:noProof/>
+                <w:webHidden/>
+              </w:rPr>
+              <w:t>9</w:t>
             </w:r>
             <w:r>
               <w:rPr>
@@ -1674,7 +2024,7 @@
       <w:pPr>
         <w:pStyle w:val="Titre1"/>
       </w:pPr>
-      <w:bookmarkStart w:id="0" w:name="_Toc517005332"/>
+      <w:bookmarkStart w:id="0" w:name="_Toc517012579"/>
       <w:r>
         <w:lastRenderedPageBreak/>
         <w:t>Introduction</w:t>
@@ -1725,7 +2075,7 @@
       <w:pPr>
         <w:pStyle w:val="Titre1"/>
       </w:pPr>
-      <w:bookmarkStart w:id="1" w:name="_Toc517005333"/>
+      <w:bookmarkStart w:id="1" w:name="_Toc517012580"/>
       <w:r>
         <w:t>But et cahier des charges</w:t>
       </w:r>
@@ -1754,7 +2104,10 @@
         <w:t>s</w:t>
       </w:r>
       <w:r>
-        <w:t xml:space="preserve"> JSON</w:t>
+        <w:t xml:space="preserve"> J</w:t>
+      </w:r>
+      <w:r>
+        <w:t>son</w:t>
       </w:r>
       <w:r>
         <w:t xml:space="preserve"> sont écri</w:t>
@@ -1766,15 +2119,25 @@
         <w:t xml:space="preserve"> selon un modèle précis, qui </w:t>
       </w:r>
       <w:r>
-        <w:t>est défini dans l’annexe « </w:t>
-      </w:r>
-      <w:proofErr w:type="spellStart"/>
-      <w:r>
-        <w:t>JSON_logicProtocol</w:t>
-      </w:r>
-      <w:proofErr w:type="spellEnd"/>
-      <w:r>
-        <w:t> ».</w:t>
+        <w:t xml:space="preserve">est défini dans </w:t>
+      </w:r>
+      <w:r>
+        <w:t>le document</w:t>
+      </w:r>
+      <w:r>
+        <w:t xml:space="preserve"> « </w:t>
+      </w:r>
+      <w:r>
+        <w:t>JSON_logicProtocol.doc</w:t>
+      </w:r>
+      <w:r>
+        <w:t>x</w:t>
+      </w:r>
+      <w:r>
+        <w:t xml:space="preserve"> »</w:t>
+      </w:r>
+      <w:r>
+        <w:t>.</w:t>
       </w:r>
     </w:p>
     <w:p>
@@ -1966,7 +2329,7 @@
       <w:pPr>
         <w:pStyle w:val="Titre1"/>
       </w:pPr>
-      <w:bookmarkStart w:id="2" w:name="_Toc517005334"/>
+      <w:bookmarkStart w:id="2" w:name="_Toc517012581"/>
       <w:r>
         <w:t>Développement</w:t>
       </w:r>
@@ -1976,7 +2339,7 @@
       <w:pPr>
         <w:pStyle w:val="Titre2"/>
       </w:pPr>
-      <w:bookmarkStart w:id="3" w:name="_Toc517005335"/>
+      <w:bookmarkStart w:id="3" w:name="_Toc517012582"/>
       <w:r>
         <w:t>Conception globale</w:t>
       </w:r>
@@ -1994,7 +2357,7 @@
       <w:pPr>
         <w:pStyle w:val="Titre3"/>
       </w:pPr>
-      <w:bookmarkStart w:id="4" w:name="_Toc517005336"/>
+      <w:bookmarkStart w:id="4" w:name="_Toc517012583"/>
       <w:proofErr w:type="gramStart"/>
       <w:r>
         <w:t>Packages</w:t>
@@ -2081,7 +2444,7 @@
       <w:pPr>
         <w:pStyle w:val="Titre3"/>
       </w:pPr>
-      <w:bookmarkStart w:id="5" w:name="_Toc517005337"/>
+      <w:bookmarkStart w:id="5" w:name="_Toc517012584"/>
       <w:r>
         <w:lastRenderedPageBreak/>
         <w:t>Patterns</w:t>
@@ -2111,7 +2474,13 @@
     </w:p>
     <w:p>
       <w:r>
-        <w:t xml:space="preserve">Pour Model View Controller. Il s’agit d’un découpage du logiciel en fonctions primaires telles que la récolte de données, la prise de décision quant à la route é suivre, le traitement des données et enfin l’affichage des </w:t>
+        <w:t xml:space="preserve">Pour Model View Controller. Il s’agit d’un découpage du logiciel en fonctions primaires telles que la récolte de données, la prise de décision quant à la route </w:t>
+      </w:r>
+      <w:r>
+        <w:t>à</w:t>
+      </w:r>
+      <w:r>
+        <w:t xml:space="preserve"> suivre, le traitement des données et enfin l’affichage des </w:t>
       </w:r>
       <w:r>
         <w:t>résultats.</w:t>
@@ -2131,7 +2500,98 @@
     </w:p>
     <w:p>
       <w:r>
-        <w:t>Elle permet de gérer de manière centralisée le déroulement du processus. Elle a l’avantage de contenir toute la gestion événementielle du logiciel en un seul endroit, ce qui garantit la robustesse. Nous utilisons un XF, qui gère de manière transparente pour le programmateur le traitement des erreurs. Il ne nous reste qu’à envoyer des XFEvents au bon moment, et de les traiter ensuite convenablement.</w:t>
+        <w:t xml:space="preserve">Elle permet de gérer de manière centralisée le déroulement du processus. Elle a l’avantage de contenir toute la gestion événementielle du logiciel en un seul endroit, ce qui garantit la robustesse. Nous utilisons un XF, qui gère de manière transparente pour le programmateur le traitement des </w:t>
+      </w:r>
+      <w:r>
+        <w:t>événements</w:t>
+      </w:r>
+      <w:r>
+        <w:t>. Il ne nous reste qu’à envoyer des XFEvents au bon moment, et de les traiter ensuite convenablement</w:t>
+      </w:r>
+      <w:r>
+        <w:t>, grâce au pattern suivant.</w:t>
+      </w:r>
+    </w:p>
+    <w:p>
+      <w:pPr>
+        <w:keepNext/>
+        <w:jc w:val="center"/>
+      </w:pPr>
+      <w:r>
+        <w:rPr>
+          <w:noProof/>
+        </w:rPr>
+        <w:drawing>
+          <wp:inline distT="0" distB="0" distL="0" distR="0" wp14:anchorId="3144859C" wp14:editId="2CC67602">
+            <wp:extent cx="5494020" cy="2879637"/>
+            <wp:effectExtent l="0" t="0" r="0" b="0"/>
+            <wp:docPr id="11" name="Image 11"/>
+            <wp:cNvGraphicFramePr>
+              <a:graphicFrameLocks xmlns:a="http://schemas.openxmlformats.org/drawingml/2006/main" noChangeAspect="1"/>
+            </wp:cNvGraphicFramePr>
+            <a:graphic xmlns:a="http://schemas.openxmlformats.org/drawingml/2006/main">
+              <a:graphicData uri="http://schemas.openxmlformats.org/drawingml/2006/picture">
+                <pic:pic xmlns:pic="http://schemas.openxmlformats.org/drawingml/2006/picture">
+                  <pic:nvPicPr>
+                    <pic:cNvPr id="11" name="stateMAchineSmall.png"/>
+                    <pic:cNvPicPr/>
+                  </pic:nvPicPr>
+                  <pic:blipFill>
+                    <a:blip r:embed="rId9" cstate="print">
+                      <a:extLst>
+                        <a:ext uri="{28A0092B-C50C-407E-A947-70E740481C1C}">
+                          <a14:useLocalDpi xmlns:a14="http://schemas.microsoft.com/office/drawing/2010/main" val="0"/>
+                        </a:ext>
+                      </a:extLst>
+                    </a:blip>
+                    <a:stretch>
+                      <a:fillRect/>
+                    </a:stretch>
+                  </pic:blipFill>
+                  <pic:spPr>
+                    <a:xfrm>
+                      <a:off x="0" y="0"/>
+                      <a:ext cx="5512553" cy="2889351"/>
+                    </a:xfrm>
+                    <a:prstGeom prst="rect">
+                      <a:avLst/>
+                    </a:prstGeom>
+                  </pic:spPr>
+                </pic:pic>
+              </a:graphicData>
+            </a:graphic>
+          </wp:inline>
+        </w:drawing>
+      </w:r>
+    </w:p>
+    <w:p>
+      <w:pPr>
+        <w:pStyle w:val="Lgende"/>
+        <w:jc w:val="center"/>
+      </w:pPr>
+      <w:r>
+        <w:t xml:space="preserve">Figure </w:t>
+      </w:r>
+      <w:r>
+        <w:fldChar w:fldCharType="begin"/>
+      </w:r>
+      <w:r>
+        <w:instrText xml:space="preserve"> SEQ Figure \* ARABIC </w:instrText>
+      </w:r>
+      <w:r>
+        <w:fldChar w:fldCharType="separate"/>
+      </w:r>
+      <w:r>
+        <w:rPr>
+          <w:noProof/>
+        </w:rPr>
+        <w:t>1</w:t>
+      </w:r>
+      <w:r>
+        <w:fldChar w:fldCharType="end"/>
+      </w:r>
+      <w:r>
+        <w:t xml:space="preserve"> : machine d'états</w:t>
       </w:r>
     </w:p>
     <w:p>
@@ -2170,6 +2630,81 @@
       </w:r>
     </w:p>
     <w:p>
+      <w:r>
+        <w:rPr>
+          <w:noProof/>
+        </w:rPr>
+        <w:drawing>
+          <wp:anchor distT="0" distB="0" distL="114300" distR="114300" simplePos="0" relativeHeight="251658240" behindDoc="0" locked="0" layoutInCell="1" allowOverlap="1">
+            <wp:simplePos x="0" y="0"/>
+            <wp:positionH relativeFrom="margin">
+              <wp:posOffset>-716915</wp:posOffset>
+            </wp:positionH>
+            <wp:positionV relativeFrom="paragraph">
+              <wp:posOffset>606425</wp:posOffset>
+            </wp:positionV>
+            <wp:extent cx="7237730" cy="1577340"/>
+            <wp:effectExtent l="0" t="0" r="1270" b="3810"/>
+            <wp:wrapThrough wrapText="bothSides">
+              <wp:wrapPolygon edited="0">
+                <wp:start x="0" y="0"/>
+                <wp:lineTo x="0" y="21391"/>
+                <wp:lineTo x="21547" y="21391"/>
+                <wp:lineTo x="21547" y="0"/>
+                <wp:lineTo x="0" y="0"/>
+              </wp:wrapPolygon>
+            </wp:wrapThrough>
+            <wp:docPr id="2" name="Image 2"/>
+            <wp:cNvGraphicFramePr>
+              <a:graphicFrameLocks xmlns:a="http://schemas.openxmlformats.org/drawingml/2006/main" noChangeAspect="1"/>
+            </wp:cNvGraphicFramePr>
+            <a:graphic xmlns:a="http://schemas.openxmlformats.org/drawingml/2006/main">
+              <a:graphicData uri="http://schemas.openxmlformats.org/drawingml/2006/picture">
+                <pic:pic xmlns:pic="http://schemas.openxmlformats.org/drawingml/2006/picture">
+                  <pic:nvPicPr>
+                    <pic:cNvPr id="2" name="onlyPorts.png"/>
+                    <pic:cNvPicPr/>
+                  </pic:nvPicPr>
+                  <pic:blipFill rotWithShape="1">
+                    <a:blip r:embed="rId10" cstate="print">
+                      <a:extLst>
+                        <a:ext uri="{28A0092B-C50C-407E-A947-70E740481C1C}">
+                          <a14:useLocalDpi xmlns:a14="http://schemas.microsoft.com/office/drawing/2010/main" val="0"/>
+                        </a:ext>
+                      </a:extLst>
+                    </a:blip>
+                    <a:srcRect l="628" t="-1" b="-976"/>
+                    <a:stretch/>
+                  </pic:blipFill>
+                  <pic:spPr bwMode="auto">
+                    <a:xfrm>
+                      <a:off x="0" y="0"/>
+                      <a:ext cx="7237730" cy="1577340"/>
+                    </a:xfrm>
+                    <a:prstGeom prst="rect">
+                      <a:avLst/>
+                    </a:prstGeom>
+                    <a:ln>
+                      <a:noFill/>
+                    </a:ln>
+                    <a:extLst>
+                      <a:ext uri="{53640926-AAD7-44D8-BBD7-CCE9431645EC}">
+                        <a14:shadowObscured xmlns:a14="http://schemas.microsoft.com/office/drawing/2010/main"/>
+                      </a:ext>
+                    </a:extLst>
+                  </pic:spPr>
+                </pic:pic>
+              </a:graphicData>
+            </a:graphic>
+            <wp14:sizeRelH relativeFrom="page">
+              <wp14:pctWidth>0</wp14:pctWidth>
+            </wp14:sizeRelH>
+            <wp14:sizeRelV relativeFrom="page">
+              <wp14:pctHeight>0</wp14:pctHeight>
+            </wp14:sizeRelV>
+          </wp:anchor>
+        </w:drawing>
+      </w:r>
       <w:r>
         <w:rPr>
           <w:noProof/>
@@ -2243,7 +2778,7 @@
                               <w:rPr>
                                 <w:noProof/>
                               </w:rPr>
-                              <w:t>1</w:t>
+                              <w:t>2</w:t>
                             </w:r>
                             <w:r>
                               <w:fldChar w:fldCharType="end"/>
@@ -2302,7 +2837,7 @@
                         <w:rPr>
                           <w:noProof/>
                         </w:rPr>
-                        <w:t>1</w:t>
+                        <w:t>2</w:t>
                       </w:r>
                       <w:r>
                         <w:fldChar w:fldCharType="end"/>
@@ -2320,74 +2855,6 @@
         </mc:AlternateContent>
       </w:r>
       <w:r>
-        <w:rPr>
-          <w:noProof/>
-        </w:rPr>
-        <w:drawing>
-          <wp:anchor distT="0" distB="0" distL="114300" distR="114300" simplePos="0" relativeHeight="251658240" behindDoc="0" locked="0" layoutInCell="1" allowOverlap="1">
-            <wp:simplePos x="0" y="0"/>
-            <wp:positionH relativeFrom="margin">
-              <wp:align>center</wp:align>
-            </wp:positionH>
-            <wp:positionV relativeFrom="paragraph">
-              <wp:posOffset>654050</wp:posOffset>
-            </wp:positionV>
-            <wp:extent cx="7284720" cy="1561011"/>
-            <wp:effectExtent l="0" t="0" r="0" b="1270"/>
-            <wp:wrapThrough wrapText="bothSides">
-              <wp:wrapPolygon edited="0">
-                <wp:start x="0" y="0"/>
-                <wp:lineTo x="0" y="21354"/>
-                <wp:lineTo x="21521" y="21354"/>
-                <wp:lineTo x="21521" y="0"/>
-                <wp:lineTo x="0" y="0"/>
-              </wp:wrapPolygon>
-            </wp:wrapThrough>
-            <wp:docPr id="2" name="Image 2"/>
-            <wp:cNvGraphicFramePr>
-              <a:graphicFrameLocks xmlns:a="http://schemas.openxmlformats.org/drawingml/2006/main" noChangeAspect="1"/>
-            </wp:cNvGraphicFramePr>
-            <a:graphic xmlns:a="http://schemas.openxmlformats.org/drawingml/2006/main">
-              <a:graphicData uri="http://schemas.openxmlformats.org/drawingml/2006/picture">
-                <pic:pic xmlns:pic="http://schemas.openxmlformats.org/drawingml/2006/picture">
-                  <pic:nvPicPr>
-                    <pic:cNvPr id="2" name="onlyPorts.png"/>
-                    <pic:cNvPicPr/>
-                  </pic:nvPicPr>
-                  <pic:blipFill>
-                    <a:blip r:embed="rId9" cstate="print">
-                      <a:extLst>
-                        <a:ext uri="{28A0092B-C50C-407E-A947-70E740481C1C}">
-                          <a14:useLocalDpi xmlns:a14="http://schemas.microsoft.com/office/drawing/2010/main" val="0"/>
-                        </a:ext>
-                      </a:extLst>
-                    </a:blip>
-                    <a:stretch>
-                      <a:fillRect/>
-                    </a:stretch>
-                  </pic:blipFill>
-                  <pic:spPr>
-                    <a:xfrm>
-                      <a:off x="0" y="0"/>
-                      <a:ext cx="7284720" cy="1561011"/>
-                    </a:xfrm>
-                    <a:prstGeom prst="rect">
-                      <a:avLst/>
-                    </a:prstGeom>
-                  </pic:spPr>
-                </pic:pic>
-              </a:graphicData>
-            </a:graphic>
-            <wp14:sizeRelH relativeFrom="page">
-              <wp14:pctWidth>0</wp14:pctWidth>
-            </wp14:sizeRelH>
-            <wp14:sizeRelV relativeFrom="page">
-              <wp14:pctHeight>0</wp14:pctHeight>
-            </wp14:sizeRelV>
-          </wp:anchor>
-        </w:drawing>
-      </w:r>
-      <w:r>
         <w:t>Elles</w:t>
       </w:r>
       <w:r>
@@ -2399,6 +2866,7 @@
     </w:p>
     <w:p>
       <w:r>
+        <w:lastRenderedPageBreak/>
         <w:t xml:space="preserve">Ce diagramme permet aussi de comprendre le MVC : une notification parvient au Controller depuis la UserInterface. Le Controller décide de quoi faire, il notifie à son tour le </w:t>
       </w:r>
       <w:r>
@@ -2415,7 +2883,7 @@
       <w:pPr>
         <w:pStyle w:val="Titre2"/>
       </w:pPr>
-      <w:bookmarkStart w:id="6" w:name="_Toc517005338"/>
+      <w:bookmarkStart w:id="6" w:name="_Toc517012585"/>
       <w:r>
         <w:t>Chargement des fichiers</w:t>
       </w:r>
@@ -2423,18 +2891,9 @@
     </w:p>
     <w:p>
       <w:r>
-        <w:t xml:space="preserve">Lorsque l’utilisateur clique sur le bouton « load », un explorateur de fichier s’ouvre et l’utilisateur peut choisir un fichier Json précédemment écrit à charger. </w:t>
-      </w:r>
-      <w:r>
-        <w:t xml:space="preserve">La classe QFileDialog est utilisée. Elle permet de gérer ceci très facilement et de récupérer un QString contenant le chemin du fichier voulu. </w:t>
-      </w:r>
-    </w:p>
-    <w:p>
-      <w:r>
         <w:rPr>
           <w:noProof/>
         </w:rPr>
-        <w:lastRenderedPageBreak/>
         <mc:AlternateContent>
           <mc:Choice Requires="wps">
             <w:drawing>
@@ -2444,7 +2903,7 @@
                   <wp:align>center</wp:align>
                 </wp:positionH>
                 <wp:positionV relativeFrom="margin">
-                  <wp:posOffset>-1447800</wp:posOffset>
+                  <wp:posOffset>1310640</wp:posOffset>
                 </wp:positionV>
                 <wp:extent cx="2049780" cy="4548505"/>
                 <wp:effectExtent l="7937" t="0" r="0" b="0"/>
@@ -3085,7 +3544,7 @@
           </mc:Choice>
           <mc:Fallback>
             <w:pict>
-              <v:roundrect id="Forme automatique 2" o:spid="_x0000_s1027" style="position:absolute;margin-left:0;margin-top:-114pt;width:161.4pt;height:358.15pt;rotation:90;z-index:251662336;visibility:visible;mso-wrap-style:square;mso-width-percent:0;mso-height-percent:0;mso-wrap-distance-left:10.8pt;mso-wrap-distance-top:7.2pt;mso-wrap-distance-right:10.8pt;mso-wrap-distance-bottom:7.2pt;mso-position-horizontal:center;mso-position-horizontal-relative:margin;mso-position-vertical:absolute;mso-position-vertical-relative:margin;mso-width-percent:0;mso-height-percent:0;mso-width-relative:margin;mso-height-relative:margin;v-text-anchor:middle" arcsize="8541f" o:gfxdata="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" o:allowincell="f" fillcolor="#4472c4 [3204]" stroked="f">
+              <v:roundrect id="Forme automatique 2" o:spid="_x0000_s1027" style="position:absolute;margin-left:0;margin-top:103.2pt;width:161.4pt;height:358.15pt;rotation:90;z-index:251662336;visibility:visible;mso-wrap-style:square;mso-width-percent:0;mso-height-percent:0;mso-wrap-distance-left:10.8pt;mso-wrap-distance-top:7.2pt;mso-wrap-distance-right:10.8pt;mso-wrap-distance-bottom:7.2pt;mso-position-horizontal:center;mso-position-horizontal-relative:margin;mso-position-vertical:absolute;mso-position-vertical-relative:margin;mso-width-percent:0;mso-height-percent:0;mso-width-relative:margin;mso-height-relative:margin;v-text-anchor:middle" arcsize="8541f" o:gfxdata="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" o:allowincell="f" fillcolor="#4472c4 [3204]" stroked="f">
                 <v:textbox>
                   <w:txbxContent>
                     <w:p>
@@ -3687,18 +4146,18 @@
         </mc:AlternateContent>
       </w:r>
       <w:r>
+        <w:t xml:space="preserve">Lorsque l’utilisateur clique sur le bouton « load », un explorateur de fichier s’ouvre et l’utilisateur peut choisir un fichier Json précédemment écrit à charger. </w:t>
+      </w:r>
+      <w:r>
+        <w:t xml:space="preserve">La classe QFileDialog est utilisée. Elle permet de gérer ceci très facilement et de récupérer un QString contenant le chemin du fichier voulu. </w:t>
+      </w:r>
+    </w:p>
+    <w:p>
+      <w:r>
         <w:t>Un QFile* est ensuite créé grâce au chemin du fichier</w:t>
       </w:r>
       <w:r>
-        <w:t xml:space="preserve">, il suffit de lire ce QFile* avec un </w:t>
-      </w:r>
-      <w:proofErr w:type="spellStart"/>
-      <w:r>
-        <w:t>QTextStream</w:t>
-      </w:r>
-      <w:proofErr w:type="spellEnd"/>
-      <w:r>
-        <w:t xml:space="preserve"> et sa méthode </w:t>
+        <w:t xml:space="preserve">, il suffit de lire ce QFile* avec un QTextStream et sa méthode </w:t>
       </w:r>
       <w:proofErr w:type="spellStart"/>
       <w:proofErr w:type="gramStart"/>
@@ -3718,7 +4177,7 @@
       <w:pPr>
         <w:pStyle w:val="Titre2"/>
       </w:pPr>
-      <w:bookmarkStart w:id="7" w:name="_Toc517005339"/>
+      <w:bookmarkStart w:id="7" w:name="_Toc517012586"/>
       <w:r>
         <w:t>Décodage du fichier Json</w:t>
       </w:r>
@@ -3738,7 +4197,13 @@
         </w:numPr>
       </w:pPr>
       <w:r>
-        <w:t>QJsonDocument : création d’un objet à partir d’un fichier Json</w:t>
+        <w:t>QJsonDocument : création d’un objet</w:t>
+      </w:r>
+      <w:r>
+        <w:t xml:space="preserve"> soft</w:t>
+      </w:r>
+      <w:r>
+        <w:t xml:space="preserve"> à partir d’un fichier Json</w:t>
       </w:r>
     </w:p>
     <w:p>
@@ -3750,7 +4215,13 @@
         </w:numPr>
       </w:pPr>
       <w:r>
-        <w:t xml:space="preserve">QJsonObject : création d’un objet à partir d’un </w:t>
+        <w:t xml:space="preserve">QJsonObject : création d’un objet </w:t>
+      </w:r>
+      <w:r>
+        <w:t xml:space="preserve">soft </w:t>
+      </w:r>
+      <w:r>
+        <w:t xml:space="preserve">à partir d’un </w:t>
       </w:r>
       <w:r>
         <w:t xml:space="preserve">élément </w:t>
@@ -3788,7 +4259,7 @@
                   <wp:align>center</wp:align>
                 </wp:positionH>
                 <wp:positionV relativeFrom="margin">
-                  <wp:posOffset>3776345</wp:posOffset>
+                  <wp:posOffset>5948045</wp:posOffset>
                 </wp:positionV>
                 <wp:extent cx="1005205" cy="3768725"/>
                 <wp:effectExtent l="8890" t="0" r="0" b="0"/>
@@ -4400,7 +4871,7 @@
           </mc:Choice>
           <mc:Fallback>
             <w:pict>
-              <v:roundrect id="_x0000_s1028" style="position:absolute;margin-left:0;margin-top:297.35pt;width:79.15pt;height:296.75pt;rotation:90;z-index:251664384;visibility:visible;mso-wrap-style:square;mso-width-percent:0;mso-height-percent:0;mso-wrap-distance-left:10.8pt;mso-wrap-distance-top:7.2pt;mso-wrap-distance-right:10.8pt;mso-wrap-distance-bottom:7.2pt;mso-position-horizontal:center;mso-position-horizontal-relative:margin;mso-position-vertical:absolute;mso-position-vertical-relative:margin;mso-width-percent:0;mso-height-percent:0;mso-width-relative:margin;mso-height-relative:margin;v-text-anchor:middle" arcsize="8541f" o:gfxdata="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" o:allowincell="f" fillcolor="#4472c4 [3204]" stroked="f">
+              <v:roundrect id="_x0000_s1028" style="position:absolute;margin-left:0;margin-top:468.35pt;width:79.15pt;height:296.75pt;rotation:90;z-index:251664384;visibility:visible;mso-wrap-style:square;mso-width-percent:0;mso-height-percent:0;mso-wrap-distance-left:10.8pt;mso-wrap-distance-top:7.2pt;mso-wrap-distance-right:10.8pt;mso-wrap-distance-bottom:7.2pt;mso-position-horizontal:center;mso-position-horizontal-relative:margin;mso-position-vertical:absolute;mso-position-vertical-relative:margin;mso-width-percent:0;mso-height-percent:0;mso-width-relative:margin;mso-height-relative:margin;v-text-anchor:middle" arcsize="8541f" o:gfxdata="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" o:allowincell="f" fillcolor="#4472c4 [3204]" stroked="f">
                 <v:textbox>
                   <w:txbxContent>
                     <w:p>
@@ -5016,12 +5487,10 @@
       <w:pPr>
         <w:pStyle w:val="Titre2"/>
       </w:pPr>
-      <w:bookmarkStart w:id="8" w:name="_Toc517005340"/>
-      <w:r>
-        <w:t>G</w:t>
-      </w:r>
-      <w:r>
-        <w:t>énération du modèle logique</w:t>
+      <w:bookmarkStart w:id="8" w:name="_Toc517012587"/>
+      <w:r>
+        <w:lastRenderedPageBreak/>
+        <w:t>Génération du modèle logique</w:t>
       </w:r>
       <w:bookmarkEnd w:id="8"/>
       <w:r>
@@ -5042,7 +5511,6 @@
         <w:rPr>
           <w:noProof/>
         </w:rPr>
-        <w:lastRenderedPageBreak/>
         <mc:AlternateContent>
           <mc:Choice Requires="wps">
             <w:drawing>
@@ -5052,7 +5520,7 @@
                   <wp:align>center</wp:align>
                 </wp:positionH>
                 <wp:positionV relativeFrom="margin">
-                  <wp:posOffset>1690370</wp:posOffset>
+                  <wp:posOffset>2021840</wp:posOffset>
                 </wp:positionV>
                 <wp:extent cx="2773680" cy="6308725"/>
                 <wp:effectExtent l="4127" t="0" r="0" b="0"/>
@@ -7211,7 +7679,7 @@
           </mc:Choice>
           <mc:Fallback>
             <w:pict>
-              <v:roundrect id="_x0000_s1029" style="position:absolute;left:0;text-align:left;margin-left:0;margin-top:133.1pt;width:218.4pt;height:496.75pt;rotation:90;z-index:251666432;visibility:visible;mso-wrap-style:square;mso-width-percent:0;mso-height-percent:0;mso-wrap-distance-left:10.8pt;mso-wrap-distance-top:7.2pt;mso-wrap-distance-right:10.8pt;mso-wrap-distance-bottom:7.2pt;mso-position-horizontal:center;mso-position-horizontal-relative:margin;mso-position-vertical:absolute;mso-position-vertical-relative:margin;mso-width-percent:0;mso-height-percent:0;mso-width-relative:margin;mso-height-relative:margin;v-text-anchor:middle" arcsize="8541f" o:gfxdata="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" o:allowincell="f" fillcolor="#4472c4 [3204]" stroked="f">
+              <v:roundrect id="_x0000_s1029" style="position:absolute;left:0;text-align:left;margin-left:0;margin-top:159.2pt;width:218.4pt;height:496.75pt;rotation:90;z-index:251666432;visibility:visible;mso-wrap-style:square;mso-width-percent:0;mso-height-percent:0;mso-wrap-distance-left:10.8pt;mso-wrap-distance-top:7.2pt;mso-wrap-distance-right:10.8pt;mso-wrap-distance-bottom:7.2pt;mso-position-horizontal:center;mso-position-horizontal-relative:margin;mso-position-vertical:absolute;mso-position-vertical-relative:margin;mso-width-percent:0;mso-height-percent:0;mso-width-relative:margin;mso-height-relative:margin;v-text-anchor:middle" arcsize="8541f" o:gfxdata="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" o:allowincell="f" fillcolor="#4472c4 [3204]" stroked="f">
                 <v:textbox>
                   <w:txbxContent>
                     <w:p>
@@ -9336,8 +9804,8 @@
         </w:rPr>
         <w:drawing>
           <wp:inline distT="0" distB="0" distL="0" distR="0">
-            <wp:extent cx="4404360" cy="2383753"/>
-            <wp:effectExtent l="0" t="0" r="0" b="0"/>
+            <wp:extent cx="4953303" cy="2680855"/>
+            <wp:effectExtent l="0" t="0" r="0" b="5715"/>
             <wp:docPr id="4" name="Image 4"/>
             <wp:cNvGraphicFramePr>
               <a:graphicFrameLocks xmlns:a="http://schemas.openxmlformats.org/drawingml/2006/main" noChangeAspect="1"/>
@@ -9350,7 +9818,7 @@
                     <pic:cNvPicPr/>
                   </pic:nvPicPr>
                   <pic:blipFill>
-                    <a:blip r:embed="rId10">
+                    <a:blip r:embed="rId11">
                       <a:extLst>
                         <a:ext uri="{28A0092B-C50C-407E-A947-70E740481C1C}">
                           <a14:useLocalDpi xmlns:a14="http://schemas.microsoft.com/office/drawing/2010/main" val="0"/>
@@ -9364,7 +9832,7 @@
                   <pic:spPr>
                     <a:xfrm>
                       <a:off x="0" y="0"/>
-                      <a:ext cx="4474953" cy="2421960"/>
+                      <a:ext cx="5067812" cy="2742830"/>
                     </a:xfrm>
                     <a:prstGeom prst="rect">
                       <a:avLst/>
@@ -9398,7 +9866,7 @@
         <w:rPr>
           <w:noProof/>
         </w:rPr>
-        <w:t>2</w:t>
+        <w:t>3</w:t>
       </w:r>
       <w:r>
         <w:fldChar w:fldCharType="end"/>
@@ -9411,17 +9879,12 @@
       <w:r>
         <w:t xml:space="preserve">À chaque fin de récupération des attributs correspondant à une Gate, un pointeur est créé selon le type de Gate et stocké dans un QVector&lt;Gate*&gt; vGates, de la classe Data. La puissance du polymorphisme est ainsi utilisée. </w:t>
       </w:r>
-    </w:p>
-    <w:p>
-      <w:pPr>
-        <w:jc w:val="center"/>
-      </w:pPr>
     </w:p>
     <w:p>
       <w:pPr>
         <w:pStyle w:val="Titre2"/>
       </w:pPr>
-      <w:bookmarkStart w:id="9" w:name="_Toc517005341"/>
+      <w:bookmarkStart w:id="9" w:name="_Toc517012588"/>
       <w:r>
         <w:t xml:space="preserve">Calcul des sorties selon le type de portes et </w:t>
       </w:r>
@@ -9444,24 +9907,57 @@
         <w:t xml:space="preserve">La prochaine étape est de </w:t>
       </w:r>
       <w:r>
-        <w:t xml:space="preserve">calculer les états de chaque Gate. Pour cela, on traite d’abord les </w:t>
-      </w:r>
-      <w:r>
-        <w:t>Gate</w:t>
-      </w:r>
-      <w:r>
-        <w:t>s avec la variable level == 0. Ce sont elles qui ont les signaux d’entrées, soit « LOG_HIGH » soit « LOG_LOW ». Chaque Pin d’entrée voit ainsi son booléen « state » mis à jour. Ensuite, la Pin de sortie est connectée à la Pin correspondante, et sa valeur est calculée selon le type de porte et l’état des entrées.</w:t>
+        <w:t>calculer les états de chaque Gate. Pour cela, on traite d’abord les Gates avec la variable level == 0. Ce sont elles qui ont les signaux d’entrées, soit « LOG_HIGH » soit « LOG_LOW ». Chaque Pin d’entrée voit ainsi son booléen « state » mis à jour. Ensuite, la Pin de sortie est connectée à la Pin correspondante, et sa valeur est calculée selon le type de porte et l’état des entrées</w:t>
+      </w:r>
+      <w:r>
+        <w:t xml:space="preserve"> grâce à la méthode </w:t>
+      </w:r>
+      <w:proofErr w:type="spellStart"/>
+      <w:r>
+        <w:t>virtual</w:t>
+      </w:r>
+      <w:proofErr w:type="spellEnd"/>
+      <w:r>
+        <w:t xml:space="preserve"> </w:t>
+      </w:r>
+      <w:proofErr w:type="spellStart"/>
+      <w:r>
+        <w:t>void</w:t>
+      </w:r>
+      <w:proofErr w:type="spellEnd"/>
+      <w:r>
+        <w:t xml:space="preserve"> </w:t>
+      </w:r>
+      <w:proofErr w:type="spellStart"/>
+      <w:proofErr w:type="gramStart"/>
+      <w:r>
+        <w:rPr>
+          <w:i/>
+          <w:iCs/>
+        </w:rPr>
+        <w:t>updateLogic</w:t>
+      </w:r>
+      <w:proofErr w:type="spellEnd"/>
+      <w:r>
+        <w:t>(</w:t>
+      </w:r>
+      <w:proofErr w:type="gramEnd"/>
+      <w:r>
+        <w:t xml:space="preserve">int </w:t>
+      </w:r>
+      <w:proofErr w:type="spellStart"/>
+      <w:r>
+        <w:t>maxLevel</w:t>
+      </w:r>
+      <w:proofErr w:type="spellEnd"/>
+      <w:r>
+        <w:t>) = 0;</w:t>
       </w:r>
     </w:p>
     <w:p>
       <w:r>
-        <w:t xml:space="preserve">Ensuite, les </w:t>
-      </w:r>
-      <w:r>
-        <w:t>Gate</w:t>
-      </w:r>
-      <w:r>
-        <w:t xml:space="preserve">s intermédiaires sont traitées selon le même processus, mais au lieu de lire des « LOG_LOW » ou « LOG_HIGH », on récupère la Pin connectée grâce à son label et à la méthode </w:t>
+        <w:lastRenderedPageBreak/>
+        <w:t xml:space="preserve">Ensuite, les Gates intermédiaires sont traitées selon le même processus, mais au lieu de lire des « LOG_LOW » ou « LOG_HIGH », on récupère la Pin connectée grâce à son label et à la méthode </w:t>
       </w:r>
       <w:proofErr w:type="spellStart"/>
       <w:proofErr w:type="gramStart"/>
@@ -9482,10 +9978,7 @@
       </w:r>
       <w:proofErr w:type="spellEnd"/>
       <w:r>
-        <w:t>)</w:t>
-      </w:r>
-      <w:r>
-        <w:t>.</w:t>
+        <w:t>).</w:t>
       </w:r>
       <w:r>
         <w:t xml:space="preserve"> L’état de cette Pin connectée est copié sur la Pin d’entrée. Puis la suite se passe de la même manière pour la Pin de sortie.</w:t>
@@ -9495,96 +9988,911 @@
       <w:r>
         <w:t>Pour la dernière Gate du circuit, la seule différence est qu’elle ne contient pas de Pin connectée.</w:t>
       </w:r>
-      <w:bookmarkStart w:id="10" w:name="_GoBack"/>
-      <w:bookmarkEnd w:id="10"/>
     </w:p>
     <w:p>
       <w:pPr>
         <w:pStyle w:val="Titre2"/>
       </w:pPr>
-      <w:bookmarkStart w:id="11" w:name="_Toc517005342"/>
-      <w:r>
+      <w:bookmarkStart w:id="10" w:name="_Toc517012589"/>
+      <w:r>
+        <w:t>Affichage graphique</w:t>
+      </w:r>
+      <w:bookmarkEnd w:id="10"/>
+    </w:p>
+    <w:p>
+      <w:r>
+        <w:t xml:space="preserve">Chaque Gate contient une QPixMap, qui n’est rien d’autre qu’une image. Dans </w:t>
+      </w:r>
+      <w:r>
+        <w:t xml:space="preserve">la classe IOView, deux QGraphicsView sont présentes. Elles sont utilisées soit pour afficher le code, via une QGraphicsScene et un QGraphicsTextItem, soit pour afficher la représentation graphique du circuit, via une QGraphicsScene et des </w:t>
+      </w:r>
+      <w:r>
+        <w:t>QGraphicsPixmapItem</w:t>
+      </w:r>
+      <w:r>
+        <w:t>.</w:t>
+      </w:r>
+    </w:p>
+    <w:p>
+      <w:r>
+        <w:t xml:space="preserve">Chaque Gate contient une coordonnée x et une coordonnée y. </w:t>
+      </w:r>
+      <w:r>
+        <w:t>Elles</w:t>
+      </w:r>
+      <w:r>
+        <w:t xml:space="preserve"> sont défini</w:t>
+      </w:r>
+      <w:r>
+        <w:t>e</w:t>
+      </w:r>
+      <w:r>
+        <w:t xml:space="preserve">s précisément lors du dessin de la porte selon une fonction qui se charge de placer au mieux les différentes Gates. Enfin, chaque Pin contient elle aussi un x et un y, qui sont définis par rapport à ceux de la Gate hôte de la Pin. La méthode </w:t>
+      </w:r>
+      <w:proofErr w:type="spellStart"/>
+      <w:r>
+        <w:t>virtual</w:t>
+      </w:r>
+      <w:proofErr w:type="spellEnd"/>
+      <w:r>
+        <w:t xml:space="preserve"> </w:t>
+      </w:r>
+      <w:proofErr w:type="spellStart"/>
+      <w:r>
+        <w:t>void</w:t>
+      </w:r>
+      <w:proofErr w:type="spellEnd"/>
+      <w:r>
+        <w:t xml:space="preserve"> </w:t>
+      </w:r>
+      <w:proofErr w:type="spellStart"/>
+      <w:proofErr w:type="gramStart"/>
+      <w:r>
+        <w:t>setXYpins</w:t>
+      </w:r>
+      <w:proofErr w:type="spellEnd"/>
+      <w:r>
+        <w:t>(</w:t>
+      </w:r>
+      <w:proofErr w:type="gramEnd"/>
+      <w:r>
+        <w:t>) = 0</w:t>
+      </w:r>
+      <w:r>
+        <w:t xml:space="preserve"> est implémentée par chaque type de Gate pour coller au mieux à l’image</w:t>
+      </w:r>
+      <w:r>
+        <w:t>. Les liaisons entre les Gates sont ainsi optimisées.</w:t>
+      </w:r>
+    </w:p>
+    <w:p>
+      <w:r>
+        <w:t xml:space="preserve">La méthode </w:t>
+      </w:r>
+      <w:proofErr w:type="spellStart"/>
+      <w:r>
+        <w:t>void</w:t>
+      </w:r>
+      <w:proofErr w:type="spellEnd"/>
+      <w:r>
+        <w:t xml:space="preserve"> drawLineBetweenP1P2(int x1, int y1, int x2, int y2, QGraphicsScene &amp;</w:t>
+      </w:r>
+      <w:proofErr w:type="spellStart"/>
+      <w:r>
+        <w:t>scn</w:t>
+      </w:r>
+      <w:proofErr w:type="spellEnd"/>
+      <w:r>
+        <w:t xml:space="preserve">, </w:t>
+      </w:r>
+      <w:proofErr w:type="spellStart"/>
+      <w:r>
+        <w:t>QPen</w:t>
+      </w:r>
+      <w:proofErr w:type="spellEnd"/>
+      <w:r>
+        <w:t xml:space="preserve"> &amp;</w:t>
+      </w:r>
+      <w:proofErr w:type="spellStart"/>
+      <w:r>
+        <w:t>pen</w:t>
+      </w:r>
+      <w:proofErr w:type="spellEnd"/>
+      <w:r>
+        <w:t>)</w:t>
+      </w:r>
+      <w:r>
+        <w:t xml:space="preserve"> permet de créer des lignes étagées entre les Gates. Elle prend comme paramètre une référence à l’objet QGraphicsScene afin de le modifier, ainsi qu’un </w:t>
+      </w:r>
+      <w:proofErr w:type="spellStart"/>
+      <w:r>
+        <w:t>QPen</w:t>
+      </w:r>
+      <w:proofErr w:type="spellEnd"/>
+      <w:r>
+        <w:t xml:space="preserve">. </w:t>
+      </w:r>
+    </w:p>
+    <w:p>
+      <w:pPr>
+        <w:keepNext/>
+        <w:jc w:val="center"/>
+      </w:pPr>
+      <w:r>
+        <w:rPr>
+          <w:noProof/>
+        </w:rPr>
+        <w:drawing>
+          <wp:inline distT="0" distB="0" distL="0" distR="0" wp14:anchorId="09AB9E0A" wp14:editId="780DA555">
+            <wp:extent cx="3983182" cy="2426264"/>
+            <wp:effectExtent l="0" t="0" r="0" b="0"/>
+            <wp:docPr id="6" name="Image 6"/>
+            <wp:cNvGraphicFramePr>
+              <a:graphicFrameLocks xmlns:a="http://schemas.openxmlformats.org/drawingml/2006/main" noChangeAspect="1"/>
+            </wp:cNvGraphicFramePr>
+            <a:graphic xmlns:a="http://schemas.openxmlformats.org/drawingml/2006/main">
+              <a:graphicData uri="http://schemas.openxmlformats.org/drawingml/2006/picture">
+                <pic:pic xmlns:pic="http://schemas.openxmlformats.org/drawingml/2006/picture">
+                  <pic:nvPicPr>
+                    <pic:cNvPr id="1" name=""/>
+                    <pic:cNvPicPr/>
+                  </pic:nvPicPr>
+                  <pic:blipFill>
+                    <a:blip r:embed="rId12"/>
+                    <a:stretch>
+                      <a:fillRect/>
+                    </a:stretch>
+                  </pic:blipFill>
+                  <pic:spPr>
+                    <a:xfrm>
+                      <a:off x="0" y="0"/>
+                      <a:ext cx="4008739" cy="2441832"/>
+                    </a:xfrm>
+                    <a:prstGeom prst="rect">
+                      <a:avLst/>
+                    </a:prstGeom>
+                  </pic:spPr>
+                </pic:pic>
+              </a:graphicData>
+            </a:graphic>
+          </wp:inline>
+        </w:drawing>
+      </w:r>
+    </w:p>
+    <w:p>
+      <w:pPr>
+        <w:pStyle w:val="Lgende"/>
+        <w:jc w:val="center"/>
+      </w:pPr>
+      <w:r>
+        <w:t xml:space="preserve">Figure </w:t>
+      </w:r>
+      <w:r>
+        <w:fldChar w:fldCharType="begin"/>
+      </w:r>
+      <w:r>
+        <w:instrText xml:space="preserve"> SEQ Figure \* ARABIC </w:instrText>
+      </w:r>
+      <w:r>
+        <w:fldChar w:fldCharType="separate"/>
+      </w:r>
+      <w:r>
+        <w:rPr>
+          <w:noProof/>
+        </w:rPr>
+        <w:t>4</w:t>
+      </w:r>
+      <w:r>
+        <w:fldChar w:fldCharType="end"/>
+      </w:r>
+      <w:r>
+        <w:t xml:space="preserve"> : rendu graphique</w:t>
+      </w:r>
+    </w:p>
+    <w:p>
+      <w:r>
+        <w:rPr>
+          <w:noProof/>
+        </w:rPr>
         <w:lastRenderedPageBreak/>
-        <w:t>Affichage graphique</w:t>
-      </w:r>
-      <w:bookmarkEnd w:id="11"/>
+        <w:drawing>
+          <wp:anchor distT="0" distB="0" distL="114300" distR="114300" simplePos="0" relativeHeight="251667456" behindDoc="0" locked="0" layoutInCell="1" allowOverlap="1" wp14:anchorId="26734820">
+            <wp:simplePos x="0" y="0"/>
+            <wp:positionH relativeFrom="margin">
+              <wp:align>center</wp:align>
+            </wp:positionH>
+            <wp:positionV relativeFrom="paragraph">
+              <wp:posOffset>297873</wp:posOffset>
+            </wp:positionV>
+            <wp:extent cx="6816437" cy="3656922"/>
+            <wp:effectExtent l="0" t="0" r="3810" b="1270"/>
+            <wp:wrapThrough wrapText="bothSides">
+              <wp:wrapPolygon edited="0">
+                <wp:start x="0" y="0"/>
+                <wp:lineTo x="0" y="21495"/>
+                <wp:lineTo x="21552" y="21495"/>
+                <wp:lineTo x="21552" y="0"/>
+                <wp:lineTo x="0" y="0"/>
+              </wp:wrapPolygon>
+            </wp:wrapThrough>
+            <wp:docPr id="7" name="Image 7"/>
+            <wp:cNvGraphicFramePr>
+              <a:graphicFrameLocks xmlns:a="http://schemas.openxmlformats.org/drawingml/2006/main" noChangeAspect="1"/>
+            </wp:cNvGraphicFramePr>
+            <a:graphic xmlns:a="http://schemas.openxmlformats.org/drawingml/2006/main">
+              <a:graphicData uri="http://schemas.openxmlformats.org/drawingml/2006/picture">
+                <pic:pic xmlns:pic="http://schemas.openxmlformats.org/drawingml/2006/picture">
+                  <pic:nvPicPr>
+                    <pic:cNvPr id="1" name=""/>
+                    <pic:cNvPicPr/>
+                  </pic:nvPicPr>
+                  <pic:blipFill>
+                    <a:blip r:embed="rId13" cstate="print">
+                      <a:extLst>
+                        <a:ext uri="{28A0092B-C50C-407E-A947-70E740481C1C}">
+                          <a14:useLocalDpi xmlns:a14="http://schemas.microsoft.com/office/drawing/2010/main" val="0"/>
+                        </a:ext>
+                      </a:extLst>
+                    </a:blip>
+                    <a:stretch>
+                      <a:fillRect/>
+                    </a:stretch>
+                  </pic:blipFill>
+                  <pic:spPr>
+                    <a:xfrm>
+                      <a:off x="0" y="0"/>
+                      <a:ext cx="6816437" cy="3656922"/>
+                    </a:xfrm>
+                    <a:prstGeom prst="rect">
+                      <a:avLst/>
+                    </a:prstGeom>
+                  </pic:spPr>
+                </pic:pic>
+              </a:graphicData>
+            </a:graphic>
+            <wp14:sizeRelH relativeFrom="margin">
+              <wp14:pctWidth>0</wp14:pctWidth>
+            </wp14:sizeRelH>
+            <wp14:sizeRelV relativeFrom="margin">
+              <wp14:pctHeight>0</wp14:pctHeight>
+            </wp14:sizeRelV>
+          </wp:anchor>
+        </w:drawing>
+      </w:r>
+      <w:r>
+        <w:t xml:space="preserve">Interface globale : </w:t>
+      </w:r>
+    </w:p>
+    <w:p>
+      <w:pPr>
+        <w:pStyle w:val="Lgende"/>
+        <w:jc w:val="center"/>
+      </w:pPr>
+      <w:r>
+        <w:t xml:space="preserve">Figure </w:t>
+      </w:r>
+      <w:r>
+        <w:fldChar w:fldCharType="begin"/>
+      </w:r>
+      <w:r>
+        <w:instrText xml:space="preserve"> SEQ Figure \* ARABIC </w:instrText>
+      </w:r>
+      <w:r>
+        <w:fldChar w:fldCharType="separate"/>
+      </w:r>
+      <w:r>
+        <w:rPr>
+          <w:noProof/>
+        </w:rPr>
+        <w:t>5</w:t>
+      </w:r>
+      <w:r>
+        <w:fldChar w:fldCharType="end"/>
+      </w:r>
+      <w:r>
+        <w:t xml:space="preserve"> : interface utilisateur</w:t>
+      </w:r>
     </w:p>
     <w:p>
       <w:pPr>
         <w:pStyle w:val="Titre2"/>
       </w:pPr>
-      <w:bookmarkStart w:id="12" w:name="_Toc517005343"/>
+      <w:bookmarkStart w:id="11" w:name="_Toc517012590"/>
       <w:r>
         <w:t>Modification des entrées et validation des modifications</w:t>
       </w:r>
-      <w:bookmarkEnd w:id="12"/>
+      <w:bookmarkEnd w:id="11"/>
+    </w:p>
+    <w:p>
+      <w:r>
+        <w:t xml:space="preserve">L’utilisateur a la possibilité de modifier l’état des entrées sans modifier le fichier Json lui-même. Pour cela, lorsque le fichier est chargé pour la première fois, une QStringList est remplie avec tous les labels des Pins d’entrées. Ils sont ensuite affichés à l’écran dans une QListWidget. </w:t>
+      </w:r>
+      <w:r>
+        <w:t>En sélectionnant un de ces labels, puis en choisissant le nouvel état souhaité, le modèle logique est mis à jour et l’affichage est rafraîchi.</w:t>
+      </w:r>
+    </w:p>
+    <w:p>
+      <w:r>
+        <w:t xml:space="preserve">Une gestion d’erreur a été mise en place au cas où l’utilisateur appuie sur le bouton « Update </w:t>
+      </w:r>
+      <w:proofErr w:type="spellStart"/>
+      <w:r>
+        <w:t>Input’s</w:t>
+      </w:r>
+      <w:proofErr w:type="spellEnd"/>
+      <w:r>
+        <w:t xml:space="preserve"> state » sans avoir préalablement choisi un label.</w:t>
+      </w:r>
+    </w:p>
+    <w:p>
+      <w:pPr>
+        <w:keepNext/>
+      </w:pPr>
+      <w:r>
+        <w:rPr>
+          <w:noProof/>
+        </w:rPr>
+        <w:drawing>
+          <wp:anchor distT="0" distB="0" distL="114300" distR="114300" simplePos="0" relativeHeight="251668480" behindDoc="0" locked="0" layoutInCell="1" allowOverlap="1" wp14:anchorId="51F767AA">
+            <wp:simplePos x="0" y="0"/>
+            <wp:positionH relativeFrom="margin">
+              <wp:align>right</wp:align>
+            </wp:positionH>
+            <wp:positionV relativeFrom="paragraph">
+              <wp:posOffset>5715</wp:posOffset>
+            </wp:positionV>
+            <wp:extent cx="2489200" cy="1101090"/>
+            <wp:effectExtent l="0" t="0" r="6350" b="3810"/>
+            <wp:wrapThrough wrapText="bothSides">
+              <wp:wrapPolygon edited="0">
+                <wp:start x="0" y="0"/>
+                <wp:lineTo x="0" y="21301"/>
+                <wp:lineTo x="21490" y="21301"/>
+                <wp:lineTo x="21490" y="0"/>
+                <wp:lineTo x="0" y="0"/>
+              </wp:wrapPolygon>
+            </wp:wrapThrough>
+            <wp:docPr id="9" name="Image 9"/>
+            <wp:cNvGraphicFramePr>
+              <a:graphicFrameLocks xmlns:a="http://schemas.openxmlformats.org/drawingml/2006/main" noChangeAspect="1"/>
+            </wp:cNvGraphicFramePr>
+            <a:graphic xmlns:a="http://schemas.openxmlformats.org/drawingml/2006/main">
+              <a:graphicData uri="http://schemas.openxmlformats.org/drawingml/2006/picture">
+                <pic:pic xmlns:pic="http://schemas.openxmlformats.org/drawingml/2006/picture">
+                  <pic:nvPicPr>
+                    <pic:cNvPr id="1" name=""/>
+                    <pic:cNvPicPr/>
+                  </pic:nvPicPr>
+                  <pic:blipFill>
+                    <a:blip r:embed="rId14">
+                      <a:extLst>
+                        <a:ext uri="{28A0092B-C50C-407E-A947-70E740481C1C}">
+                          <a14:useLocalDpi xmlns:a14="http://schemas.microsoft.com/office/drawing/2010/main" val="0"/>
+                        </a:ext>
+                      </a:extLst>
+                    </a:blip>
+                    <a:stretch>
+                      <a:fillRect/>
+                    </a:stretch>
+                  </pic:blipFill>
+                  <pic:spPr>
+                    <a:xfrm>
+                      <a:off x="0" y="0"/>
+                      <a:ext cx="2489200" cy="1101090"/>
+                    </a:xfrm>
+                    <a:prstGeom prst="rect">
+                      <a:avLst/>
+                    </a:prstGeom>
+                  </pic:spPr>
+                </pic:pic>
+              </a:graphicData>
+            </a:graphic>
+            <wp14:sizeRelH relativeFrom="page">
+              <wp14:pctWidth>0</wp14:pctWidth>
+            </wp14:sizeRelH>
+            <wp14:sizeRelV relativeFrom="page">
+              <wp14:pctHeight>0</wp14:pctHeight>
+            </wp14:sizeRelV>
+          </wp:anchor>
+        </w:drawing>
+      </w:r>
+      <w:r>
+        <w:rPr>
+          <w:noProof/>
+        </w:rPr>
+        <mc:AlternateContent>
+          <mc:Choice Requires="wps">
+            <w:drawing>
+              <wp:anchor distT="0" distB="0" distL="114300" distR="114300" simplePos="0" relativeHeight="251670528" behindDoc="0" locked="0" layoutInCell="1" allowOverlap="1" wp14:anchorId="0C9820E8" wp14:editId="43332B8A">
+                <wp:simplePos x="0" y="0"/>
+                <wp:positionH relativeFrom="margin">
+                  <wp:align>right</wp:align>
+                </wp:positionH>
+                <wp:positionV relativeFrom="paragraph">
+                  <wp:posOffset>1162685</wp:posOffset>
+                </wp:positionV>
+                <wp:extent cx="2489200" cy="186690"/>
+                <wp:effectExtent l="0" t="0" r="6350" b="3810"/>
+                <wp:wrapThrough wrapText="bothSides">
+                  <wp:wrapPolygon edited="0">
+                    <wp:start x="0" y="0"/>
+                    <wp:lineTo x="0" y="19837"/>
+                    <wp:lineTo x="21490" y="19837"/>
+                    <wp:lineTo x="21490" y="0"/>
+                    <wp:lineTo x="0" y="0"/>
+                  </wp:wrapPolygon>
+                </wp:wrapThrough>
+                <wp:docPr id="10" name="Zone de texte 10"/>
+                <wp:cNvGraphicFramePr/>
+                <a:graphic xmlns:a="http://schemas.openxmlformats.org/drawingml/2006/main">
+                  <a:graphicData uri="http://schemas.microsoft.com/office/word/2010/wordprocessingShape">
+                    <wps:wsp>
+                      <wps:cNvSpPr txBox="1"/>
+                      <wps:spPr>
+                        <a:xfrm>
+                          <a:off x="0" y="0"/>
+                          <a:ext cx="2489200" cy="186690"/>
+                        </a:xfrm>
+                        <a:prstGeom prst="rect">
+                          <a:avLst/>
+                        </a:prstGeom>
+                        <a:solidFill>
+                          <a:prstClr val="white"/>
+                        </a:solidFill>
+                        <a:ln>
+                          <a:noFill/>
+                        </a:ln>
+                      </wps:spPr>
+                      <wps:txbx>
+                        <w:txbxContent>
+                          <w:p>
+                            <w:pPr>
+                              <w:pStyle w:val="Lgende"/>
+                              <w:rPr>
+                                <w:noProof/>
+                              </w:rPr>
+                            </w:pPr>
+                            <w:r>
+                              <w:t xml:space="preserve">Figure </w:t>
+                            </w:r>
+                            <w:r>
+                              <w:fldChar w:fldCharType="begin"/>
+                            </w:r>
+                            <w:r>
+                              <w:instrText xml:space="preserve"> SEQ Figure \* ARABIC </w:instrText>
+                            </w:r>
+                            <w:r>
+                              <w:fldChar w:fldCharType="separate"/>
+                            </w:r>
+                            <w:r>
+                              <w:rPr>
+                                <w:noProof/>
+                              </w:rPr>
+                              <w:t>6</w:t>
+                            </w:r>
+                            <w:r>
+                              <w:fldChar w:fldCharType="end"/>
+                            </w:r>
+                            <w:r>
+                              <w:t xml:space="preserve"> : appui sans sélection du label</w:t>
+                            </w:r>
+                          </w:p>
+                        </w:txbxContent>
+                      </wps:txbx>
+                      <wps:bodyPr rot="0" spcFirstLastPara="0" vertOverflow="overflow" horzOverflow="overflow" vert="horz" wrap="square" lIns="0" tIns="0" rIns="0" bIns="0" numCol="1" spcCol="0" rtlCol="0" fromWordArt="0" anchor="t" anchorCtr="0" forceAA="0" compatLnSpc="1">
+                        <a:prstTxWarp prst="textNoShape">
+                          <a:avLst/>
+                        </a:prstTxWarp>
+                        <a:noAutofit/>
+                      </wps:bodyPr>
+                    </wps:wsp>
+                  </a:graphicData>
+                </a:graphic>
+                <wp14:sizeRelV relativeFrom="margin">
+                  <wp14:pctHeight>0</wp14:pctHeight>
+                </wp14:sizeRelV>
+              </wp:anchor>
+            </w:drawing>
+          </mc:Choice>
+          <mc:Fallback>
+            <w:pict>
+              <v:shape w14:anchorId="0C9820E8" id="Zone de texte 10" o:spid="_x0000_s1030" type="#_x0000_t202" style="position:absolute;margin-left:144.8pt;margin-top:91.55pt;width:196pt;height:14.7pt;z-index:251670528;visibility:visible;mso-wrap-style:square;mso-height-percent:0;mso-wrap-distance-left:9pt;mso-wrap-distance-top:0;mso-wrap-distance-right:9pt;mso-wrap-distance-bottom:0;mso-position-horizontal:right;mso-position-horizontal-relative:margin;mso-position-vertical:absolute;mso-position-vertical-relative:text;mso-height-percent:0;mso-height-relative:margin;v-text-anchor:top" o:gfxdata="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" stroked="f">
+                <v:textbox inset="0,0,0,0">
+                  <w:txbxContent>
+                    <w:p>
+                      <w:pPr>
+                        <w:pStyle w:val="Lgende"/>
+                        <w:rPr>
+                          <w:noProof/>
+                        </w:rPr>
+                      </w:pPr>
+                      <w:r>
+                        <w:t xml:space="preserve">Figure </w:t>
+                      </w:r>
+                      <w:r>
+                        <w:fldChar w:fldCharType="begin"/>
+                      </w:r>
+                      <w:r>
+                        <w:instrText xml:space="preserve"> SEQ Figure \* ARABIC </w:instrText>
+                      </w:r>
+                      <w:r>
+                        <w:fldChar w:fldCharType="separate"/>
+                      </w:r>
+                      <w:r>
+                        <w:rPr>
+                          <w:noProof/>
+                        </w:rPr>
+                        <w:t>6</w:t>
+                      </w:r>
+                      <w:r>
+                        <w:fldChar w:fldCharType="end"/>
+                      </w:r>
+                      <w:r>
+                        <w:t xml:space="preserve"> : appui sans sélection du label</w:t>
+                      </w:r>
+                    </w:p>
+                  </w:txbxContent>
+                </v:textbox>
+                <w10:wrap type="through" anchorx="margin"/>
+              </v:shape>
+            </w:pict>
+          </mc:Fallback>
+        </mc:AlternateContent>
+      </w:r>
+      <w:r>
+        <w:rPr>
+          <w:noProof/>
+        </w:rPr>
+        <w:drawing>
+          <wp:inline distT="0" distB="0" distL="0" distR="0" wp14:anchorId="3BC607BE" wp14:editId="08AAB9E4">
+            <wp:extent cx="2490484" cy="1122218"/>
+            <wp:effectExtent l="0" t="0" r="5080" b="1905"/>
+            <wp:docPr id="8" name="Image 8"/>
+            <wp:cNvGraphicFramePr>
+              <a:graphicFrameLocks xmlns:a="http://schemas.openxmlformats.org/drawingml/2006/main" noChangeAspect="1"/>
+            </wp:cNvGraphicFramePr>
+            <a:graphic xmlns:a="http://schemas.openxmlformats.org/drawingml/2006/main">
+              <a:graphicData uri="http://schemas.openxmlformats.org/drawingml/2006/picture">
+                <pic:pic xmlns:pic="http://schemas.openxmlformats.org/drawingml/2006/picture">
+                  <pic:nvPicPr>
+                    <pic:cNvPr id="1" name=""/>
+                    <pic:cNvPicPr/>
+                  </pic:nvPicPr>
+                  <pic:blipFill>
+                    <a:blip r:embed="rId15"/>
+                    <a:stretch>
+                      <a:fillRect/>
+                    </a:stretch>
+                  </pic:blipFill>
+                  <pic:spPr>
+                    <a:xfrm>
+                      <a:off x="0" y="0"/>
+                      <a:ext cx="2512960" cy="1132346"/>
+                    </a:xfrm>
+                    <a:prstGeom prst="rect">
+                      <a:avLst/>
+                    </a:prstGeom>
+                  </pic:spPr>
+                </pic:pic>
+              </a:graphicData>
+            </a:graphic>
+          </wp:inline>
+        </w:drawing>
+      </w:r>
+      <w:r>
+        <w:t xml:space="preserve"> </w:t>
+      </w:r>
+    </w:p>
+    <w:p>
+      <w:pPr>
+        <w:pStyle w:val="Lgende"/>
+      </w:pPr>
+      <w:r>
+        <w:t xml:space="preserve">Figure </w:t>
+      </w:r>
+      <w:r>
+        <w:fldChar w:fldCharType="begin"/>
+      </w:r>
+      <w:r>
+        <w:instrText xml:space="preserve"> SEQ Figure \* ARABIC </w:instrText>
+      </w:r>
+      <w:r>
+        <w:fldChar w:fldCharType="separate"/>
+      </w:r>
+      <w:r>
+        <w:rPr>
+          <w:noProof/>
+        </w:rPr>
+        <w:t>7</w:t>
+      </w:r>
+      <w:r>
+        <w:fldChar w:fldCharType="end"/>
+      </w:r>
+      <w:r>
+        <w:t xml:space="preserve"> : éditeur d'entrées</w:t>
+      </w:r>
     </w:p>
     <w:p>
       <w:pPr>
         <w:pStyle w:val="Titre1"/>
       </w:pPr>
-      <w:bookmarkStart w:id="13" w:name="_Toc517005344"/>
+      <w:bookmarkStart w:id="12" w:name="_Toc517012591"/>
       <w:r>
         <w:t>Problèmes et solutions</w:t>
       </w:r>
-      <w:bookmarkEnd w:id="13"/>
-    </w:p>
-    <w:p/>
-    <w:p>
-      <w:pPr>
-        <w:pStyle w:val="Titre1"/>
-      </w:pPr>
-      <w:bookmarkStart w:id="14" w:name="_Toc517005345"/>
-      <w:r>
-        <w:t>Résultats</w:t>
-      </w:r>
-      <w:bookmarkEnd w:id="14"/>
-      <w:r>
-        <w:t xml:space="preserve"> </w:t>
-      </w:r>
+      <w:bookmarkEnd w:id="12"/>
     </w:p>
     <w:p>
       <w:pPr>
         <w:pStyle w:val="Titre2"/>
       </w:pPr>
-      <w:bookmarkStart w:id="15" w:name="_Toc517005346"/>
-      <w:r>
-        <w:t>V0.0</w:t>
-      </w:r>
+      <w:bookmarkStart w:id="13" w:name="_Toc517012592"/>
+      <w:r>
+        <w:t>Gestions des erreurs de fichiers</w:t>
+      </w:r>
+      <w:bookmarkEnd w:id="13"/>
+    </w:p>
+    <w:p>
+      <w:r>
+        <w:t>L</w:t>
+      </w:r>
+      <w:r>
+        <w:t xml:space="preserve">a source du problème est évidente : les fichiers sont écrits par un utilisateur, il se pourrait qu’ils contiennent des erreurs de syntaxe, faciles à détecter grâce aux classes QJson, mais aussi des erreurs dans la conception même du circuit logique, c’est-à-dire un non-respect du protocole défini. Cela </w:t>
+      </w:r>
+      <w:r>
+        <w:lastRenderedPageBreak/>
+        <w:t xml:space="preserve">peut entrainer des NULL pointer exceptions, car certaines Pin* n’ont pas encore eu de mémoire allouée et on tente de les utiliser. </w:t>
+      </w:r>
+    </w:p>
+    <w:p>
+      <w:r>
+        <w:t xml:space="preserve">Pour contrer cette problématique, j’ai mis en place des états de gestion d’erreur en testant systématiquement les éléments sensibles, que ce soit lors de la conversion du fichier Json ou lors du calcul.  Plusieurs fichiers Json volontairement incorrects ont été créés dans le seul but de valider la fiabilité. </w:t>
+      </w:r>
+    </w:p>
+    <w:p>
+      <w:pPr>
+        <w:pStyle w:val="Titre2"/>
+      </w:pPr>
+      <w:bookmarkStart w:id="14" w:name="_Toc517012593"/>
+      <w:r>
+        <w:t>Éditeur d’entrées</w:t>
+      </w:r>
+      <w:bookmarkEnd w:id="14"/>
+    </w:p>
+    <w:p>
+      <w:r>
+        <w:t xml:space="preserve">Mon idée initiale était de pouvoir éditer directement le code affiché à l’écran, de le traiter avec des QRegularExpression et de comparer avec le code initial. Mais je me suis vite rendu compte que ce n’était pas raisonnable de procéder comme suit : </w:t>
+      </w:r>
+      <w:r>
+        <w:t xml:space="preserve">il y a un nombre d’erreur de modifications potentiellement énorme, et réussir à les traiter toutes de manière fine m’a semblé impossible, en tout cas dans le temps imparti. C’est pourquoi je me suis décidé pour la version expliquée ci-dessus avec les QListWidget de labels. </w:t>
+      </w:r>
+      <w:bookmarkStart w:id="15" w:name="_GoBack"/>
       <w:bookmarkEnd w:id="15"/>
     </w:p>
     <w:p>
       <w:pPr>
         <w:pStyle w:val="Titre2"/>
       </w:pPr>
-      <w:bookmarkStart w:id="16" w:name="_Toc517005347"/>
-      <w:r>
-        <w:t>V1.0</w:t>
+      <w:bookmarkStart w:id="16" w:name="_Toc517012594"/>
+      <w:r>
+        <w:t>Affichage graphique</w:t>
       </w:r>
       <w:bookmarkEnd w:id="16"/>
+    </w:p>
+    <w:p>
+      <w:r>
+        <w:t>Les portes logiques peuvent avoir plus que 2 entrées. Si la partie logique et calcul de mon logiciel les accepte, la partie graphisme ne les prend pas en charge. Il m’aurait été trop long d’implémenté une fonction pour les dessiner.</w:t>
+      </w:r>
+    </w:p>
+    <w:p>
+      <w:r>
+        <w:t>Il n’y a pas de zoom automatique, je n’ai pas eu le temps d’adapter les images en fonction de leur nombre.</w:t>
+      </w:r>
+    </w:p>
+    <w:p>
+      <w:r>
+        <w:t>L’interface globale ne peut que peu évoluer d’une taille d’écran à une autre, toutes les dimensions sont hardcodées. À nouveau, il s’agit là d’un choix purement temporel, j’ai préféré me concentrer sur des fonctions plus intéressantes à implémenter que de faire du graphisme.</w:t>
+      </w:r>
+    </w:p>
+    <w:p>
+      <w:pPr>
+        <w:pStyle w:val="Titre1"/>
+      </w:pPr>
+      <w:bookmarkStart w:id="17" w:name="_Toc517012595"/>
+      <w:r>
+        <w:t>Résultats</w:t>
+      </w:r>
+      <w:bookmarkEnd w:id="17"/>
+      <w:r>
+        <w:t xml:space="preserve"> </w:t>
+      </w:r>
     </w:p>
     <w:p>
       <w:pPr>
         <w:pStyle w:val="Titre2"/>
       </w:pPr>
-      <w:bookmarkStart w:id="17" w:name="_Toc517005348"/>
+      <w:bookmarkStart w:id="18" w:name="_Toc517012596"/>
+      <w:r>
+        <w:t>V0.0</w:t>
+      </w:r>
+      <w:bookmarkEnd w:id="18"/>
+    </w:p>
+    <w:p>
+      <w:r>
+        <w:t>Totalement fonctionnelle.</w:t>
+      </w:r>
+    </w:p>
+    <w:p>
+      <w:pPr>
+        <w:pStyle w:val="Titre2"/>
+      </w:pPr>
+      <w:bookmarkStart w:id="19" w:name="_Toc517012597"/>
+      <w:r>
+        <w:t>V1.0</w:t>
+      </w:r>
+      <w:bookmarkEnd w:id="19"/>
+    </w:p>
+    <w:p>
+      <w:r>
+        <w:t xml:space="preserve">Éditeur d’entrées parfaitement fonctionnel, mais les blocs de composants </w:t>
+      </w:r>
+      <w:proofErr w:type="spellStart"/>
+      <w:r>
+        <w:t>Nand</w:t>
+      </w:r>
+      <w:proofErr w:type="spellEnd"/>
+      <w:r>
+        <w:t xml:space="preserve">, </w:t>
+      </w:r>
+      <w:proofErr w:type="spellStart"/>
+      <w:r>
+        <w:t>Nor</w:t>
+      </w:r>
+      <w:proofErr w:type="spellEnd"/>
+      <w:r>
+        <w:t>, … n’ont pas été implémentés.</w:t>
+      </w:r>
+    </w:p>
+    <w:p>
+      <w:pPr>
+        <w:pStyle w:val="Titre2"/>
+      </w:pPr>
+      <w:bookmarkStart w:id="20" w:name="_Toc517012598"/>
       <w:r>
         <w:t>V2.0</w:t>
       </w:r>
-      <w:bookmarkEnd w:id="17"/>
+      <w:bookmarkEnd w:id="20"/>
+    </w:p>
+    <w:p>
+      <w:r>
+        <w:t>Aucune implémentation.</w:t>
+      </w:r>
     </w:p>
     <w:p>
       <w:pPr>
         <w:pStyle w:val="Titre1"/>
       </w:pPr>
-      <w:bookmarkStart w:id="18" w:name="_Toc517005349"/>
+      <w:bookmarkStart w:id="21" w:name="_Toc517012599"/>
       <w:r>
         <w:t>Conclusion</w:t>
       </w:r>
-      <w:bookmarkEnd w:id="18"/>
+      <w:bookmarkEnd w:id="21"/>
+    </w:p>
+    <w:p>
+      <w:r>
+        <w:t>Créer une interface graphique prend énormément de temps si l’on veut un résultat convaincant. De plus, il est compliqué de créer des méthodes graphiques qui s’adaptent à plusieurs paramètres pouvant radicalement changer.</w:t>
+      </w:r>
+    </w:p>
+    <w:p>
+      <w:r>
+        <w:t>Lors de l’utilisation de pointeurs</w:t>
+      </w:r>
+      <w:r>
+        <w:t>, il faut être prudents et tester systématiquement la validité de celui-ci, sous peine de se voir renvoyer une belle erreur lors de l’exécution.</w:t>
+      </w:r>
+    </w:p>
+    <w:p>
+      <w:r>
+        <w:br w:type="page"/>
+      </w:r>
+    </w:p>
+    <w:p>
+      <w:pPr>
+        <w:pStyle w:val="Titre1"/>
+      </w:pPr>
+      <w:bookmarkStart w:id="22" w:name="_Toc517012600"/>
+      <w:r>
+        <w:lastRenderedPageBreak/>
+        <w:t>Signature</w:t>
+      </w:r>
+      <w:bookmarkEnd w:id="22"/>
+    </w:p>
+    <w:p>
+      <w:r>
+        <w:t>Collonges, le 17 juin 2018</w:t>
+      </w:r>
+      <w:r>
+        <w:tab/>
+      </w:r>
+      <w:r>
+        <w:tab/>
+      </w:r>
+      <w:r>
+        <w:tab/>
+      </w:r>
+      <w:r>
+        <w:tab/>
+      </w:r>
+      <w:r>
+        <w:tab/>
+      </w:r>
+      <w:r>
+        <w:tab/>
+      </w:r>
+      <w:r>
+        <w:tab/>
+      </w:r>
+      <w:r>
+        <w:tab/>
+        <w:t>Gilles Mottiez</w:t>
+      </w:r>
+    </w:p>
+    <w:p>
+      <w:pPr>
+        <w:pStyle w:val="Titre1"/>
+      </w:pPr>
+      <w:bookmarkStart w:id="23" w:name="_Toc517012601"/>
+      <w:r>
+        <w:t>Annexes</w:t>
+      </w:r>
+      <w:bookmarkEnd w:id="23"/>
+    </w:p>
+    <w:p>
+      <w:pPr>
+        <w:pStyle w:val="Paragraphedeliste"/>
+        <w:numPr>
+          <w:ilvl w:val="0"/>
+          <w:numId w:val="1"/>
+        </w:numPr>
+      </w:pPr>
+      <w:r>
+        <w:t>Protocole Json</w:t>
+      </w:r>
+    </w:p>
+    <w:p>
+      <w:pPr>
+        <w:pStyle w:val="Paragraphedeliste"/>
+        <w:numPr>
+          <w:ilvl w:val="0"/>
+          <w:numId w:val="1"/>
+        </w:numPr>
+      </w:pPr>
+      <w:r>
+        <w:t>Diagrammes UML</w:t>
+      </w:r>
+    </w:p>
+    <w:p>
+      <w:pPr>
+        <w:pStyle w:val="Paragraphedeliste"/>
+        <w:numPr>
+          <w:ilvl w:val="0"/>
+          <w:numId w:val="1"/>
+        </w:numPr>
+      </w:pPr>
+      <w:r>
+        <w:t xml:space="preserve">Projet Qt </w:t>
+      </w:r>
+      <w:proofErr w:type="spellStart"/>
+      <w:r>
+        <w:t>creator</w:t>
+      </w:r>
+      <w:proofErr w:type="spellEnd"/>
+      <w:r>
+        <w:t xml:space="preserve"> </w:t>
+      </w:r>
     </w:p>
     <w:sectPr>
-      <w:headerReference w:type="default" r:id="rId11"/>
+      <w:headerReference w:type="default" r:id="rId16"/>
       <w:pgSz w:w="11906" w:h="16838"/>
       <w:pgMar w:top="1417" w:right="1417" w:bottom="1417" w:left="1417" w:header="708" w:footer="708" w:gutter="0"/>
       <w:pgNumType w:start="0"/>
@@ -11723,7 +13031,7 @@
 </file>
 
 <file path=customXml/itemProps2.xml><?xml version="1.0" encoding="utf-8"?>
-<ds:datastoreItem xmlns:ds="http://schemas.openxmlformats.org/officeDocument/2006/customXml" ds:itemID="{0B992667-07BD-41C3-8822-6C765451D615}">
+<ds:datastoreItem xmlns:ds="http://schemas.openxmlformats.org/officeDocument/2006/customXml" ds:itemID="{0A3D4A97-FEAC-476D-9BCA-6CFFAD3590EA}">
   <ds:schemaRefs>
     <ds:schemaRef ds:uri="http://schemas.openxmlformats.org/officeDocument/2006/bibliography"/>
   </ds:schemaRefs>

</xml_diff>